<commit_message>
Update Wiktor Janik GameDev CV.docx
</commit_message>
<xml_diff>
--- a/Wiktor Janik GameDev CV.docx
+++ b/Wiktor Janik GameDev CV.docx
@@ -7,7 +7,7 @@
         <w:spacing w:after="0"/>
         <w:ind w:right="22"/>
         <w:rPr>
-          <w:rFonts w:eastAsia="Cambria" w:asciiTheme="minorHAnsi" w:hAnsiTheme="minorHAnsi" w:cstheme="minorHAnsi"/>
+          <w:rFonts w:asciiTheme="minorHAnsi" w:eastAsia="Cambria" w:hAnsiTheme="minorHAnsi" w:cstheme="minorHAnsi"/>
           <w:color w:val="auto"/>
           <w:sz w:val="44"/>
           <w:szCs w:val="44"/>
@@ -15,7 +15,7 @@
       </w:pPr>
       <w:r>
         <w:rPr>
-          <w:rFonts w:eastAsia="Cambria" w:asciiTheme="minorHAnsi" w:hAnsiTheme="minorHAnsi" w:cstheme="minorHAnsi"/>
+          <w:rFonts w:asciiTheme="minorHAnsi" w:eastAsia="Cambria" w:hAnsiTheme="minorHAnsi" w:cstheme="minorHAnsi"/>
           <w:color w:val="auto"/>
           <w:sz w:val="44"/>
           <w:szCs w:val="44"/>
@@ -39,7 +39,7 @@
         </w:rPr>
         <w:t xml:space="preserve">Portfolio Link: </w:t>
       </w:r>
-      <w:hyperlink w:history="1" r:id="rId8">
+      <w:hyperlink r:id="rId8" w:history="1">
         <w:r>
           <w:rPr>
             <w:rStyle w:val="Hyperlink"/>
@@ -55,7 +55,7 @@
         </w:rPr>
         <w:t xml:space="preserve"> | Email: </w:t>
       </w:r>
-      <w:hyperlink w:history="1" r:id="rId9">
+      <w:hyperlink r:id="rId9" w:history="1">
         <w:r>
           <w:rPr>
             <w:rStyle w:val="Hyperlink"/>
@@ -78,27 +78,13 @@
         </w:rPr>
         <w:t xml:space="preserve"> | </w:t>
       </w:r>
-      <w:hyperlink w:history="1" r:id="rId10">
+      <w:hyperlink r:id="rId10" w:history="1">
         <w:r>
           <w:rPr>
             <w:rStyle w:val="Hyperlink"/>
             <w:rFonts w:asciiTheme="minorHAnsi" w:hAnsiTheme="minorHAnsi" w:cstheme="minorHAnsi"/>
           </w:rPr>
-          <w:t>Linke</w:t>
-        </w:r>
-        <w:r>
-          <w:rPr>
-            <w:rStyle w:val="Hyperlink"/>
-            <w:rFonts w:asciiTheme="minorHAnsi" w:hAnsiTheme="minorHAnsi" w:cstheme="minorHAnsi"/>
-          </w:rPr>
-          <w:t>d</w:t>
-        </w:r>
-        <w:r>
-          <w:rPr>
-            <w:rStyle w:val="Hyperlink"/>
-            <w:rFonts w:asciiTheme="minorHAnsi" w:hAnsiTheme="minorHAnsi" w:cstheme="minorHAnsi"/>
-          </w:rPr>
-          <w:t>In</w:t>
+          <w:t>LinkedIn</w:t>
         </w:r>
       </w:hyperlink>
     </w:p>
@@ -134,53 +120,26 @@
       </w:r>
     </w:p>
     <w:p>
-      <w:pPr>
-        <w:pStyle w:val="Normal"/>
-        <w:rPr>
-          <w:rFonts w:cs="Calibri" w:cstheme="minorAscii"/>
-        </w:rPr>
-      </w:pPr>
-      <w:bookmarkStart w:name="_Hlk95910881" w:id="0"/>
-      <w:r>
-        <w:rPr>
-          <w:rFonts w:cs="Calibri" w:cstheme="minorAscii"/>
-        </w:rPr>
+      <w:bookmarkStart w:id="0" w:name="_Hlk95910881"/>
+      <w:r>
         <w:t>F</w:t>
       </w:r>
       <w:r>
-        <w:rPr>
-          <w:rFonts w:cs="Calibri" w:cstheme="minorAscii"/>
-        </w:rPr>
         <w:t xml:space="preserve">inal </w:t>
       </w:r>
       <w:r>
-        <w:rPr>
-          <w:rFonts w:cs="Calibri" w:cstheme="minorAscii"/>
-        </w:rPr>
         <w:t>year</w:t>
       </w:r>
       <w:r>
-        <w:rPr>
-          <w:rFonts w:cs="Calibri" w:cstheme="minorAscii"/>
-        </w:rPr>
         <w:t xml:space="preserve"> BSc (Hons) Computer Games Development</w:t>
       </w:r>
       <w:r>
-        <w:rPr>
-          <w:rFonts w:cs="Calibri" w:cstheme="minorAscii"/>
-        </w:rPr>
         <w:t xml:space="preserve"> student at Staffordshire University</w:t>
       </w:r>
       <w:r>
-        <w:rPr>
-          <w:rFonts w:cs="Calibri" w:cstheme="minorAscii"/>
-        </w:rPr>
         <w:t>.</w:t>
       </w:r>
       <w:r>
-        <w:rPr>
-          <w:rFonts w:cs="Calibri" w:cstheme="minorAscii"/>
-        </w:rPr>
         <w:t xml:space="preserve"> </w:t>
       </w:r>
       <w:bookmarkEnd w:id="0"/>
@@ -199,7 +158,7 @@
           <w:rFonts w:cs="Calibri"/>
           <w:shd w:val="clear" w:color="auto" w:fill="FFFFFF"/>
         </w:rPr>
-        <w:t xml:space="preserve">Programming is something </w:t>
+        <w:t>Programming is something I’ve been very passionate about ever since making my very first “Hello World” program; it’s something which I can look forward to doing and enjoy getting better at. It never fails to motivate me when I finally see a project come to life after spending multiple hours on developing it</w:t>
       </w:r>
       <w:r>
         <w:rPr>
@@ -207,7 +166,7 @@
           <w:rFonts w:cs="Calibri"/>
           <w:shd w:val="clear" w:color="auto" w:fill="FFFFFF"/>
         </w:rPr>
-        <w:t>I’ve</w:t>
+        <w:t xml:space="preserve"> as</w:t>
       </w:r>
       <w:r>
         <w:rPr>
@@ -215,54 +174,6 @@
           <w:rFonts w:cs="Calibri"/>
           <w:shd w:val="clear" w:color="auto" w:fill="FFFFFF"/>
         </w:rPr>
-        <w:t xml:space="preserve"> been </w:t>
-      </w:r>
-      <w:r>
-        <w:rPr>
-          <w:rStyle w:val="normaltextrun"/>
-          <w:rFonts w:cs="Calibri"/>
-          <w:shd w:val="clear" w:color="auto" w:fill="FFFFFF"/>
-        </w:rPr>
-        <w:t>very passionate</w:t>
-      </w:r>
-      <w:r>
-        <w:rPr>
-          <w:rStyle w:val="normaltextrun"/>
-          <w:rFonts w:cs="Calibri"/>
-          <w:shd w:val="clear" w:color="auto" w:fill="FFFFFF"/>
-        </w:rPr>
-        <w:t xml:space="preserve"> about ever since making my very first “Hello World” program; </w:t>
-      </w:r>
-      <w:r>
-        <w:rPr>
-          <w:rStyle w:val="normaltextrun"/>
-          <w:rFonts w:cs="Calibri"/>
-          <w:shd w:val="clear" w:color="auto" w:fill="FFFFFF"/>
-        </w:rPr>
-        <w:t>it’s</w:t>
-      </w:r>
-      <w:r>
-        <w:rPr>
-          <w:rStyle w:val="normaltextrun"/>
-          <w:rFonts w:cs="Calibri"/>
-          <w:shd w:val="clear" w:color="auto" w:fill="FFFFFF"/>
-        </w:rPr>
-        <w:t xml:space="preserve"> something which I can look forward to doing and enjoy getting better at. It never fails to motivate me when I finally see a project come to life after spending multiple hours on developing it</w:t>
-      </w:r>
-      <w:r>
-        <w:rPr>
-          <w:rStyle w:val="normaltextrun"/>
-          <w:rFonts w:cs="Calibri"/>
-          <w:shd w:val="clear" w:color="auto" w:fill="FFFFFF"/>
-        </w:rPr>
-        <w:t xml:space="preserve"> as</w:t>
-      </w:r>
-      <w:r>
-        <w:rPr>
-          <w:rStyle w:val="normaltextrun"/>
-          <w:rFonts w:cs="Calibri"/>
-          <w:shd w:val="clear" w:color="auto" w:fill="FFFFFF"/>
-        </w:rPr>
         <w:t xml:space="preserve"> it feels just as rewarding no matter how many times It happens.</w:t>
       </w:r>
       <w:r>
@@ -282,63 +193,40 @@
         </w:rPr>
       </w:pPr>
       <w:r>
-        <w:rPr>
-          <w:rFonts w:cs="Calibri" w:cstheme="minorAscii"/>
-        </w:rPr>
         <w:t>During my studies, I have been continuously improving my skills through the development of group, personal and passion projects</w:t>
       </w:r>
       <w:r>
-        <w:rPr>
-          <w:rFonts w:cs="Calibri" w:cstheme="minorAscii"/>
-        </w:rPr>
         <w:t xml:space="preserve"> - m</w:t>
       </w:r>
       <w:r>
-        <w:rPr>
-          <w:rFonts w:cs="Calibri" w:cstheme="minorAscii"/>
-        </w:rPr>
         <w:t>y favourites of which are the games I developed during my placement, a multiplayer</w:t>
       </w:r>
       <w:r>
-        <w:rPr>
-          <w:rFonts w:cs="Calibri" w:cstheme="minorAscii"/>
-        </w:rPr>
         <w:t xml:space="preserve"> game project I made recently, and my final year project which I am currently working on. All of which can be viewed on </w:t>
       </w:r>
-      <w:bookmarkStart w:name="_Int_UqL12iXr" w:id="1650850833"/>
-      <w:r>
-        <w:rPr>
-          <w:rFonts w:cs="Calibri" w:cstheme="minorAscii"/>
-        </w:rPr>
+      <w:bookmarkStart w:id="1" w:name="_Int_UqL12iXr"/>
+      <w:r>
         <w:t>my</w:t>
       </w:r>
-      <w:bookmarkEnd w:id="1650850833"/>
-      <w:r>
-        <w:rPr>
-          <w:rFonts w:cs="Calibri" w:cstheme="minorAscii"/>
-        </w:rPr>
+      <w:bookmarkEnd w:id="1"/>
+      <w:r>
         <w:t xml:space="preserve"> </w:t>
       </w:r>
-      <w:hyperlink r:id="Rea300c8bcc684ee3">
+      <w:hyperlink r:id="rId11">
         <w:r>
           <w:rPr>
             <w:rStyle w:val="Hyperlink"/>
-            <w:rFonts w:cs="Calibri" w:cstheme="minorAscii"/>
           </w:rPr>
           <w:t>po</w:t>
         </w:r>
         <w:r>
           <w:rPr>
             <w:rStyle w:val="Hyperlink"/>
-            <w:rFonts w:cs="Calibri" w:cstheme="minorAscii"/>
           </w:rPr>
           <w:t>rtfolio</w:t>
         </w:r>
       </w:hyperlink>
       <w:r>
-        <w:rPr>
-          <w:rFonts w:cs="Calibri" w:cstheme="minorAscii"/>
-        </w:rPr>
         <w:t xml:space="preserve">. </w:t>
       </w:r>
     </w:p>
@@ -375,7 +263,21 @@
           <w:rStyle w:val="eop"/>
           <w:rFonts w:cs="Calibri"/>
         </w:rPr>
-        <w:t xml:space="preserve"> However, I enjoy all aspects of games development and so am open to suggestions.</w:t>
+        <w:t xml:space="preserve"> However, I enjoy all aspects of games development and</w:t>
+      </w:r>
+      <w:r>
+        <w:rPr>
+          <w:rStyle w:val="eop"/>
+          <w:rFonts w:cs="Calibri"/>
+        </w:rPr>
+        <w:t xml:space="preserve"> am </w:t>
+      </w:r>
+      <w:r>
+        <w:rPr>
+          <w:rStyle w:val="eop"/>
+          <w:rFonts w:cs="Calibri"/>
+        </w:rPr>
+        <w:t>open to suggestions.</w:t>
       </w:r>
     </w:p>
     <w:p>
@@ -461,35 +363,19 @@
       </w:r>
     </w:p>
     <w:p>
-      <w:pPr>
-        <w:pStyle w:val="Normal"/>
-      </w:pPr>
-      <w:r>
-        <w:rPr/>
-        <w:t>MechHead</w:t>
-      </w:r>
-      <w:r>
-        <w:rPr/>
-        <w:t xml:space="preserve"> is a group project which I took part in during Staffordshire University’s 1UP Placement Scheme. For the development of this project, I was placed in the Tech department, where I got to implement various </w:t>
-      </w:r>
-      <w:r>
-        <w:rPr/>
+      <w:r>
+        <w:t xml:space="preserve">MechHead is a group project which I took part in during Staffordshire University’s 1UP Placement Scheme. For the development of this project, I was placed in the Tech department, where I got to implement various </w:t>
+      </w:r>
+      <w:r>
         <w:t xml:space="preserve">systems </w:t>
       </w:r>
       <w:r>
-        <w:rPr/>
-        <w:t>such as the enemy AI</w:t>
-      </w:r>
-      <w:r>
-        <w:rPr/>
-        <w:t>, score and respawn mechanics,</w:t>
-      </w:r>
-      <w:r>
-        <w:rPr/>
+        <w:t>such as the enemy AI, score and respawn mechanics,</w:t>
+      </w:r>
+      <w:r>
         <w:t xml:space="preserve"> some player movement mechanics</w:t>
       </w:r>
       <w:r>
-        <w:rPr/>
         <w:t xml:space="preserve"> and many more.</w:t>
       </w:r>
     </w:p>
@@ -527,39 +413,26 @@
     </w:p>
     <w:p>
       <w:r>
-        <w:rPr/>
         <w:t xml:space="preserve">Mental Block is another group project which I took part in during Staffordshire University’s 1UP Placement Scheme. For the development of this project, I took part in both the Tech team and Design team and was able to </w:t>
       </w:r>
       <w:r>
-        <w:rPr/>
         <w:t xml:space="preserve">help </w:t>
       </w:r>
       <w:r>
-        <w:rPr/>
-        <w:t xml:space="preserve">implement tools for placing in and programming enemy AI’s movements in the level making editor, </w:t>
-      </w:r>
-      <w:r>
-        <w:rPr/>
-        <w:t>exporting</w:t>
-      </w:r>
-      <w:r>
-        <w:rPr/>
-        <w:t xml:space="preserve"> and importing levels into the game</w:t>
-      </w:r>
-      <w:r>
-        <w:rPr/>
-        <w:t>, and other various tools in the level editor which would help the designers with the level building.</w:t>
-      </w:r>
-      <w:r>
-        <w:rPr/>
-        <w:t>.</w:t>
+        <w:t>implement tools for placing in and programming enemy AI’s movements in the level making editor, exporting and importing levels into the game</w:t>
+      </w:r>
+      <w:r>
+        <w:t xml:space="preserve">, and other various tools in the level editor which would help the designers with the level </w:t>
+      </w:r>
+      <w:r>
+        <w:t>building.</w:t>
       </w:r>
     </w:p>
     <w:p>
       <w:pPr>
         <w:pStyle w:val="Heading1"/>
         <w:rPr>
-          <w:rFonts w:ascii="Calibri" w:hAnsi="Calibri" w:cs="Calibri" w:asciiTheme="minorAscii" w:hAnsiTheme="minorAscii" w:cstheme="minorAscii"/>
+          <w:rFonts w:asciiTheme="minorHAnsi" w:hAnsiTheme="minorHAnsi" w:cstheme="minorBidi"/>
           <w:color w:val="auto"/>
           <w:sz w:val="28"/>
           <w:szCs w:val="28"/>
@@ -567,7 +440,7 @@
       </w:pPr>
       <w:r>
         <w:rPr>
-          <w:rFonts w:ascii="Calibri" w:hAnsi="Calibri" w:cs="Calibri" w:asciiTheme="minorAscii" w:hAnsiTheme="minorAscii" w:cstheme="minorAscii"/>
+          <w:rFonts w:asciiTheme="minorHAnsi" w:hAnsiTheme="minorHAnsi" w:cstheme="minorBidi"/>
           <w:color w:val="auto"/>
           <w:sz w:val="28"/>
           <w:szCs w:val="28"/>
@@ -576,7 +449,7 @@
       </w:r>
       <w:r>
         <w:rPr>
-          <w:rFonts w:ascii="Calibri" w:hAnsi="Calibri" w:cs="Calibri" w:asciiTheme="minorAscii" w:hAnsiTheme="minorAscii" w:cstheme="minorAscii"/>
+          <w:rFonts w:asciiTheme="minorHAnsi" w:hAnsiTheme="minorHAnsi" w:cstheme="minorBidi"/>
           <w:color w:val="auto"/>
           <w:sz w:val="28"/>
           <w:szCs w:val="28"/>
@@ -585,7 +458,7 @@
       </w:r>
       <w:r>
         <w:rPr>
-          <w:rFonts w:ascii="Calibri" w:hAnsi="Calibri" w:cs="Calibri" w:asciiTheme="minorAscii" w:hAnsiTheme="minorAscii" w:cstheme="minorAscii"/>
+          <w:rFonts w:asciiTheme="minorHAnsi" w:hAnsiTheme="minorHAnsi" w:cstheme="minorBidi"/>
           <w:color w:val="auto"/>
           <w:sz w:val="28"/>
           <w:szCs w:val="28"/>
@@ -597,10 +470,10 @@
       <w:tblPr>
         <w:tblW w:w="0" w:type="dxa"/>
         <w:tblBorders>
-          <w:top w:val="outset" w:color="auto" w:sz="6" w:space="0"/>
-          <w:left w:val="outset" w:color="auto" w:sz="6" w:space="0"/>
-          <w:bottom w:val="outset" w:color="auto" w:sz="6" w:space="0"/>
-          <w:right w:val="outset" w:color="auto" w:sz="6" w:space="0"/>
+          <w:top w:val="outset" w:sz="6" w:space="0" w:color="auto"/>
+          <w:left w:val="outset" w:sz="6" w:space="0" w:color="auto"/>
+          <w:bottom w:val="outset" w:sz="6" w:space="0" w:color="auto"/>
+          <w:right w:val="outset" w:sz="6" w:space="0" w:color="auto"/>
         </w:tblBorders>
         <w:tblCellMar>
           <w:left w:w="0" w:type="dxa"/>
@@ -638,7 +511,7 @@
               <w:ind w:left="1080" w:firstLine="0"/>
               <w:textAlignment w:val="baseline"/>
               <w:rPr>
-                <w:rFonts w:ascii="Calibri" w:hAnsi="Calibri" w:eastAsia="Times New Roman" w:cs="Calibri"/>
+                <w:rFonts w:ascii="Calibri" w:eastAsia="Times New Roman" w:hAnsi="Calibri" w:cs="Calibri"/>
                 <w:color w:val="auto"/>
                 <w:sz w:val="22"/>
                 <w:szCs w:val="22"/>
@@ -646,7 +519,7 @@
             </w:pPr>
             <w:r>
               <w:rPr>
-                <w:rFonts w:ascii="Calibri" w:hAnsi="Calibri" w:eastAsia="Times New Roman" w:cs="Calibri"/>
+                <w:rFonts w:ascii="Calibri" w:eastAsia="Times New Roman" w:hAnsi="Calibri" w:cs="Calibri"/>
                 <w:color w:val="auto"/>
                 <w:sz w:val="22"/>
                 <w:szCs w:val="22"/>
@@ -664,7 +537,7 @@
               <w:ind w:left="1080" w:firstLine="0"/>
               <w:textAlignment w:val="baseline"/>
               <w:rPr>
-                <w:rFonts w:ascii="Calibri" w:hAnsi="Calibri" w:eastAsia="Times New Roman" w:cs="Calibri"/>
+                <w:rFonts w:ascii="Calibri" w:eastAsia="Times New Roman" w:hAnsi="Calibri" w:cs="Calibri"/>
                 <w:color w:val="auto"/>
                 <w:sz w:val="22"/>
                 <w:szCs w:val="22"/>
@@ -672,7 +545,7 @@
             </w:pPr>
             <w:r>
               <w:rPr>
-                <w:rFonts w:ascii="Calibri" w:hAnsi="Calibri" w:eastAsia="Times New Roman" w:cs="Calibri"/>
+                <w:rFonts w:ascii="Calibri" w:eastAsia="Times New Roman" w:hAnsi="Calibri" w:cs="Calibri"/>
                 <w:color w:val="auto"/>
                 <w:sz w:val="22"/>
                 <w:szCs w:val="22"/>
@@ -690,7 +563,7 @@
               <w:ind w:left="1080" w:firstLine="0"/>
               <w:textAlignment w:val="baseline"/>
               <w:rPr>
-                <w:rFonts w:ascii="Calibri" w:hAnsi="Calibri" w:eastAsia="Times New Roman" w:cs="Calibri"/>
+                <w:rFonts w:ascii="Calibri" w:eastAsia="Times New Roman" w:hAnsi="Calibri" w:cs="Calibri"/>
                 <w:color w:val="auto"/>
                 <w:sz w:val="22"/>
                 <w:szCs w:val="22"/>
@@ -698,7 +571,7 @@
             </w:pPr>
             <w:r>
               <w:rPr>
-                <w:rFonts w:ascii="Calibri" w:hAnsi="Calibri" w:eastAsia="Times New Roman" w:cs="Calibri"/>
+                <w:rFonts w:ascii="Calibri" w:eastAsia="Times New Roman" w:hAnsi="Calibri" w:cs="Calibri"/>
                 <w:color w:val="auto"/>
                 <w:sz w:val="22"/>
                 <w:szCs w:val="22"/>
@@ -716,7 +589,7 @@
               <w:ind w:left="1080" w:firstLine="0"/>
               <w:textAlignment w:val="baseline"/>
               <w:rPr>
-                <w:rFonts w:ascii="Calibri" w:hAnsi="Calibri" w:eastAsia="Times New Roman" w:cs="Calibri"/>
+                <w:rFonts w:ascii="Calibri" w:eastAsia="Times New Roman" w:hAnsi="Calibri" w:cs="Calibri"/>
                 <w:color w:val="auto"/>
                 <w:sz w:val="22"/>
                 <w:szCs w:val="22"/>
@@ -724,7 +597,7 @@
             </w:pPr>
             <w:r>
               <w:rPr>
-                <w:rFonts w:ascii="Calibri" w:hAnsi="Calibri" w:eastAsia="Times New Roman" w:cs="Calibri"/>
+                <w:rFonts w:ascii="Calibri" w:eastAsia="Times New Roman" w:hAnsi="Calibri" w:cs="Calibri"/>
                 <w:color w:val="auto"/>
                 <w:sz w:val="22"/>
                 <w:szCs w:val="22"/>
@@ -742,7 +615,7 @@
               <w:ind w:left="1080" w:firstLine="0"/>
               <w:textAlignment w:val="baseline"/>
               <w:rPr>
-                <w:rFonts w:ascii="Calibri" w:hAnsi="Calibri" w:eastAsia="Times New Roman" w:cs="Calibri"/>
+                <w:rFonts w:ascii="Calibri" w:eastAsia="Times New Roman" w:hAnsi="Calibri" w:cs="Calibri"/>
                 <w:color w:val="auto"/>
                 <w:sz w:val="22"/>
                 <w:szCs w:val="22"/>
@@ -750,7 +623,7 @@
             </w:pPr>
             <w:r>
               <w:rPr>
-                <w:rFonts w:ascii="Calibri" w:hAnsi="Calibri" w:eastAsia="Times New Roman" w:cs="Calibri"/>
+                <w:rFonts w:ascii="Calibri" w:eastAsia="Times New Roman" w:hAnsi="Calibri" w:cs="Calibri"/>
                 <w:color w:val="auto"/>
                 <w:sz w:val="22"/>
                 <w:szCs w:val="22"/>
@@ -764,7 +637,7 @@
               <w:ind w:left="720"/>
               <w:textAlignment w:val="baseline"/>
               <w:rPr>
-                <w:rFonts w:ascii="Calibri" w:hAnsi="Calibri" w:eastAsia="Times New Roman" w:cs="Calibri"/>
+                <w:rFonts w:ascii="Calibri" w:eastAsia="Times New Roman" w:hAnsi="Calibri" w:cs="Calibri"/>
                 <w:color w:val="auto"/>
                 <w:sz w:val="22"/>
                 <w:szCs w:val="22"/>
@@ -772,7 +645,7 @@
             </w:pPr>
             <w:r>
               <w:rPr>
-                <w:rFonts w:ascii="Calibri" w:hAnsi="Calibri" w:eastAsia="Times New Roman" w:cs="Calibri"/>
+                <w:rFonts w:ascii="Calibri" w:eastAsia="Times New Roman" w:hAnsi="Calibri" w:cs="Calibri"/>
                 <w:color w:val="auto"/>
                 <w:sz w:val="22"/>
                 <w:szCs w:val="22"/>
@@ -803,7 +676,7 @@
               <w:ind w:left="1440" w:firstLine="0"/>
               <w:textAlignment w:val="baseline"/>
               <w:rPr>
-                <w:rFonts w:ascii="Calibri" w:hAnsi="Calibri" w:eastAsia="Times New Roman" w:cs="Calibri"/>
+                <w:rFonts w:ascii="Calibri" w:eastAsia="Times New Roman" w:hAnsi="Calibri" w:cs="Calibri"/>
                 <w:color w:val="auto"/>
                 <w:sz w:val="22"/>
                 <w:szCs w:val="22"/>
@@ -811,7 +684,7 @@
             </w:pPr>
             <w:r>
               <w:rPr>
-                <w:rFonts w:ascii="Calibri" w:hAnsi="Calibri" w:eastAsia="Times New Roman" w:cs="Calibri"/>
+                <w:rFonts w:ascii="Calibri" w:eastAsia="Times New Roman" w:hAnsi="Calibri" w:cs="Calibri"/>
                 <w:color w:val="auto"/>
                 <w:sz w:val="22"/>
                 <w:szCs w:val="22"/>
@@ -829,7 +702,7 @@
               <w:ind w:left="1440" w:firstLine="0"/>
               <w:textAlignment w:val="baseline"/>
               <w:rPr>
-                <w:rFonts w:ascii="Calibri" w:hAnsi="Calibri" w:eastAsia="Times New Roman" w:cs="Calibri"/>
+                <w:rFonts w:ascii="Calibri" w:eastAsia="Times New Roman" w:hAnsi="Calibri" w:cs="Calibri"/>
                 <w:color w:val="auto"/>
                 <w:sz w:val="22"/>
                 <w:szCs w:val="22"/>
@@ -837,7 +710,7 @@
             </w:pPr>
             <w:r>
               <w:rPr>
-                <w:rFonts w:ascii="Calibri" w:hAnsi="Calibri" w:eastAsia="Times New Roman" w:cs="Calibri"/>
+                <w:rFonts w:ascii="Calibri" w:eastAsia="Times New Roman" w:hAnsi="Calibri" w:cs="Calibri"/>
                 <w:color w:val="auto"/>
                 <w:sz w:val="22"/>
                 <w:szCs w:val="22"/>
@@ -855,7 +728,7 @@
               <w:ind w:left="1440" w:firstLine="0"/>
               <w:textAlignment w:val="baseline"/>
               <w:rPr>
-                <w:rFonts w:ascii="Calibri" w:hAnsi="Calibri" w:eastAsia="Times New Roman" w:cs="Calibri"/>
+                <w:rFonts w:ascii="Calibri" w:eastAsia="Times New Roman" w:hAnsi="Calibri" w:cs="Calibri"/>
                 <w:color w:val="auto"/>
                 <w:sz w:val="22"/>
                 <w:szCs w:val="22"/>
@@ -863,7 +736,7 @@
             </w:pPr>
             <w:r>
               <w:rPr>
-                <w:rFonts w:ascii="Calibri" w:hAnsi="Calibri" w:eastAsia="Times New Roman" w:cs="Calibri"/>
+                <w:rFonts w:ascii="Calibri" w:eastAsia="Times New Roman" w:hAnsi="Calibri" w:cs="Calibri"/>
                 <w:color w:val="auto"/>
                 <w:sz w:val="22"/>
                 <w:szCs w:val="22"/>
@@ -881,7 +754,7 @@
               <w:ind w:left="1440" w:firstLine="0"/>
               <w:textAlignment w:val="baseline"/>
               <w:rPr>
-                <w:rFonts w:ascii="Calibri" w:hAnsi="Calibri" w:eastAsia="Times New Roman" w:cs="Calibri"/>
+                <w:rFonts w:ascii="Calibri" w:eastAsia="Times New Roman" w:hAnsi="Calibri" w:cs="Calibri"/>
                 <w:color w:val="auto"/>
                 <w:sz w:val="22"/>
                 <w:szCs w:val="22"/>
@@ -889,7 +762,7 @@
             </w:pPr>
             <w:r>
               <w:rPr>
-                <w:rFonts w:ascii="Calibri" w:hAnsi="Calibri" w:eastAsia="Times New Roman" w:cs="Calibri"/>
+                <w:rFonts w:ascii="Calibri" w:eastAsia="Times New Roman" w:hAnsi="Calibri" w:cs="Calibri"/>
                 <w:color w:val="auto"/>
                 <w:sz w:val="22"/>
                 <w:szCs w:val="22"/>
@@ -907,7 +780,7 @@
               <w:ind w:left="1440" w:firstLine="0"/>
               <w:textAlignment w:val="baseline"/>
               <w:rPr>
-                <w:rFonts w:ascii="Calibri" w:hAnsi="Calibri" w:eastAsia="Times New Roman" w:cs="Calibri"/>
+                <w:rFonts w:ascii="Calibri" w:eastAsia="Times New Roman" w:hAnsi="Calibri" w:cs="Calibri"/>
                 <w:color w:val="auto"/>
                 <w:sz w:val="22"/>
                 <w:szCs w:val="22"/>
@@ -915,7 +788,7 @@
             </w:pPr>
             <w:r>
               <w:rPr>
-                <w:rFonts w:ascii="Calibri" w:hAnsi="Calibri" w:eastAsia="Times New Roman" w:cs="Calibri"/>
+                <w:rFonts w:ascii="Calibri" w:eastAsia="Times New Roman" w:hAnsi="Calibri" w:cs="Calibri"/>
                 <w:color w:val="auto"/>
                 <w:sz w:val="22"/>
                 <w:szCs w:val="22"/>
@@ -933,7 +806,7 @@
               <w:ind w:left="1440" w:firstLine="0"/>
               <w:textAlignment w:val="baseline"/>
               <w:rPr>
-                <w:rFonts w:ascii="Calibri" w:hAnsi="Calibri" w:eastAsia="Times New Roman" w:cs="Calibri"/>
+                <w:rFonts w:ascii="Calibri" w:eastAsia="Times New Roman" w:hAnsi="Calibri" w:cs="Calibri"/>
                 <w:color w:val="auto"/>
                 <w:sz w:val="22"/>
                 <w:szCs w:val="22"/>
@@ -941,7 +814,7 @@
             </w:pPr>
             <w:r>
               <w:rPr>
-                <w:rFonts w:ascii="Calibri" w:hAnsi="Calibri" w:eastAsia="Times New Roman" w:cs="Calibri"/>
+                <w:rFonts w:ascii="Calibri" w:eastAsia="Times New Roman" w:hAnsi="Calibri" w:cs="Calibri"/>
                 <w:color w:val="auto"/>
                 <w:sz w:val="22"/>
                 <w:szCs w:val="22"/>
@@ -950,7 +823,7 @@
             </w:r>
             <w:r>
               <w:rPr>
-                <w:rFonts w:ascii="Calibri" w:hAnsi="Calibri" w:eastAsia="Times New Roman" w:cs="Calibri"/>
+                <w:rFonts w:ascii="Calibri" w:eastAsia="Times New Roman" w:hAnsi="Calibri" w:cs="Calibri"/>
                 <w:color w:val="auto"/>
                 <w:sz w:val="22"/>
                 <w:szCs w:val="22"/>
@@ -964,7 +837,7 @@
               <w:ind w:left="1080"/>
               <w:textAlignment w:val="baseline"/>
               <w:rPr>
-                <w:rFonts w:ascii="Calibri" w:hAnsi="Calibri" w:eastAsia="Times New Roman" w:cs="Calibri"/>
+                <w:rFonts w:ascii="Calibri" w:eastAsia="Times New Roman" w:hAnsi="Calibri" w:cs="Calibri"/>
                 <w:color w:val="auto"/>
                 <w:sz w:val="22"/>
                 <w:szCs w:val="22"/>
@@ -972,7 +845,7 @@
             </w:pPr>
             <w:r>
               <w:rPr>
-                <w:rFonts w:ascii="Calibri" w:hAnsi="Calibri" w:eastAsia="Times New Roman" w:cs="Calibri"/>
+                <w:rFonts w:ascii="Calibri" w:eastAsia="Times New Roman" w:hAnsi="Calibri" w:cs="Calibri"/>
                 <w:color w:val="auto"/>
                 <w:sz w:val="22"/>
                 <w:szCs w:val="22"/>
@@ -1076,10 +949,10 @@
         <w:tblStyle w:val="TableGrid"/>
         <w:tblW w:w="9923" w:type="dxa"/>
         <w:tblBorders>
-          <w:left w:val="none" w:color="auto" w:sz="0" w:space="0"/>
-          <w:bottom w:val="none" w:color="auto" w:sz="0" w:space="0"/>
-          <w:right w:val="none" w:color="auto" w:sz="0" w:space="0"/>
-          <w:insideV w:val="none" w:color="auto" w:sz="0" w:space="0"/>
+          <w:left w:val="none" w:sz="0" w:space="0" w:color="auto"/>
+          <w:bottom w:val="none" w:sz="0" w:space="0" w:color="auto"/>
+          <w:right w:val="none" w:sz="0" w:space="0" w:color="auto"/>
+          <w:insideV w:val="none" w:sz="0" w:space="0" w:color="auto"/>
         </w:tblBorders>
         <w:tblLook w:val="04A0" w:firstRow="1" w:lastRow="0" w:firstColumn="1" w:lastColumn="0" w:noHBand="0" w:noVBand="1"/>
       </w:tblPr>
@@ -1094,7 +967,6 @@
         <w:tc>
           <w:tcPr>
             <w:tcW w:w="3676" w:type="dxa"/>
-            <w:tcMar/>
           </w:tcPr>
           <w:p>
             <w:pPr>
@@ -1181,7 +1053,6 @@
         <w:tc>
           <w:tcPr>
             <w:tcW w:w="6247" w:type="dxa"/>
-            <w:tcMar/>
           </w:tcPr>
           <w:p>
             <w:pPr>
@@ -1215,7 +1086,6 @@
           <w:p>
             <w:pPr>
               <w:rPr>
-                <w:rFonts w:cs="Calibri" w:cstheme="minorAscii"/>
                 <w:color w:val="auto"/>
               </w:rPr>
             </w:pPr>
@@ -1239,42 +1109,25 @@
             </w:r>
             <w:r>
               <w:rPr>
-                <w:rFonts w:ascii="Calibri" w:hAnsi="Calibri" w:cs="Calibri" w:asciiTheme="minorAscii" w:hAnsiTheme="minorAscii" w:cstheme="minorAscii"/>
+                <w:rFonts w:asciiTheme="minorHAnsi" w:hAnsiTheme="minorHAnsi"/>
                 <w:color w:val="auto"/>
               </w:rPr>
               <w:t xml:space="preserve"> </w:t>
             </w:r>
             <w:r>
               <w:rPr>
-                <w:rFonts w:cs="Calibri" w:cstheme="minorAscii"/>
-                <w:color w:val="auto"/>
-              </w:rPr>
-              <w:t xml:space="preserve">project management and communication between different departments such as Art, Design and Tech, as well as a lot of valuable experience in teamworking. My favourite part of it was sharing skills and strengths with my other co-workers to </w:t>
-            </w:r>
-            <w:r>
-              <w:rPr>
-                <w:rFonts w:cs="Calibri" w:cstheme="minorAscii"/>
-                <w:color w:val="auto"/>
-              </w:rPr>
-              <w:t>accomplish</w:t>
-            </w:r>
-            <w:r>
-              <w:rPr>
-                <w:rFonts w:cs="Calibri" w:cstheme="minorAscii"/>
-                <w:color w:val="auto"/>
-              </w:rPr>
-              <w:t xml:space="preserve"> our </w:t>
-            </w:r>
-            <w:r>
-              <w:rPr>
-                <w:rFonts w:cs="Calibri" w:cstheme="minorAscii"/>
+                <w:color w:val="auto"/>
+              </w:rPr>
+              <w:t xml:space="preserve">project management and communication between different departments such as Art, Design and Tech, as well as a lot of valuable experience in teamworking. My favourite part of it was sharing skills and strengths with my other co-workers to accomplish our </w:t>
+            </w:r>
+            <w:r>
+              <w:rPr>
                 <w:color w:val="auto"/>
               </w:rPr>
               <w:t>tasks</w:t>
             </w:r>
             <w:r>
               <w:rPr>
-                <w:rFonts w:cs="Calibri" w:cstheme="minorAscii"/>
                 <w:color w:val="auto"/>
               </w:rPr>
               <w:t>.</w:t>
@@ -1289,7 +1142,6 @@
         <w:tc>
           <w:tcPr>
             <w:tcW w:w="3676" w:type="dxa"/>
-            <w:tcMar/>
           </w:tcPr>
           <w:p>
             <w:pPr>
@@ -1351,7 +1203,6 @@
         <w:tc>
           <w:tcPr>
             <w:tcW w:w="6247" w:type="dxa"/>
-            <w:tcMar/>
           </w:tcPr>
           <w:p>
             <w:pPr>
@@ -1449,7 +1300,6 @@
         <w:tc>
           <w:tcPr>
             <w:tcW w:w="3676" w:type="dxa"/>
-            <w:tcMar/>
           </w:tcPr>
           <w:p>
             <w:pPr>
@@ -1502,7 +1352,6 @@
         <w:tc>
           <w:tcPr>
             <w:tcW w:w="6247" w:type="dxa"/>
-            <w:tcMar/>
           </w:tcPr>
           <w:p>
             <w:pPr>
@@ -1544,22 +1393,14 @@
           <w:p>
             <w:pPr>
               <w:rPr>
-                <w:rFonts w:cs="Calibri" w:cstheme="minorAscii"/>
                 <w:color w:val="auto"/>
               </w:rPr>
             </w:pPr>
             <w:r>
               <w:rPr>
-                <w:rFonts w:cs="Calibri" w:cstheme="minorAscii"/>
-                <w:color w:val="auto"/>
-              </w:rPr>
-              <w:t>This is the c</w:t>
-            </w:r>
-            <w:r>
-              <w:rPr>
-                <w:color w:val="auto"/>
-              </w:rPr>
-              <w:t xml:space="preserve">urrent job </w:t>
+                <w:color w:val="auto"/>
+              </w:rPr>
+              <w:t xml:space="preserve">This is the current job </w:t>
             </w:r>
             <w:r>
               <w:rPr>
@@ -1571,13 +1412,7 @@
               <w:rPr>
                 <w:color w:val="auto"/>
               </w:rPr>
-              <w:t>which I am working during my time at university.</w:t>
-            </w:r>
-            <w:r>
-              <w:rPr>
-                <w:color w:val="auto"/>
-              </w:rPr>
-              <w:t xml:space="preserve"> Even still after working </w:t>
+              <w:t xml:space="preserve">which I am working during my time at university. Even still after working </w:t>
             </w:r>
             <w:r>
               <w:rPr>
@@ -1599,20 +1434,20 @@
       <w:pPr>
         <w:pStyle w:val="Heading1"/>
         <w:rPr>
-          <w:rFonts w:eastAsia="Calibri" w:asciiTheme="minorHAnsi" w:hAnsiTheme="minorHAnsi" w:cstheme="minorHAnsi"/>
-          <w:color w:val="auto"/>
-        </w:rPr>
-      </w:pPr>
-      <w:r>
-        <w:rPr>
-          <w:rFonts w:eastAsia="Calibri" w:asciiTheme="minorHAnsi" w:hAnsiTheme="minorHAnsi" w:cstheme="minorHAnsi"/>
+          <w:rFonts w:asciiTheme="minorHAnsi" w:eastAsia="Calibri" w:hAnsiTheme="minorHAnsi" w:cstheme="minorHAnsi"/>
+          <w:color w:val="auto"/>
+        </w:rPr>
+      </w:pPr>
+      <w:r>
+        <w:rPr>
+          <w:rFonts w:asciiTheme="minorHAnsi" w:eastAsia="Calibri" w:hAnsiTheme="minorHAnsi" w:cstheme="minorHAnsi"/>
           <w:color w:val="auto"/>
         </w:rPr>
         <w:t>Ho</w:t>
       </w:r>
       <w:r>
         <w:rPr>
-          <w:rFonts w:eastAsia="Calibri" w:asciiTheme="minorHAnsi" w:hAnsiTheme="minorHAnsi" w:cstheme="minorHAnsi"/>
+          <w:rFonts w:asciiTheme="minorHAnsi" w:eastAsia="Calibri" w:hAnsiTheme="minorHAnsi" w:cstheme="minorHAnsi"/>
           <w:color w:val="auto"/>
         </w:rPr>
         <w:t>bbies and Interests</w:t>
@@ -1674,63 +1509,30 @@
     </w:p>
     <w:p>
       <w:r>
-        <w:rPr/>
         <w:t>Playing the g</w:t>
       </w:r>
       <w:r>
-        <w:rPr/>
         <w:t>uitar</w:t>
       </w:r>
       <w:r>
-        <w:rPr/>
         <w:t xml:space="preserve"> is something that helps me with my </w:t>
       </w:r>
       <w:r>
-        <w:rPr/>
-        <w:t xml:space="preserve">creativity </w:t>
-      </w:r>
-      <w:r>
-        <w:rPr/>
-        <w:t xml:space="preserve">– </w:t>
-      </w:r>
-      <w:r>
-        <w:rPr/>
-        <w:t>it</w:t>
-      </w:r>
-      <w:r>
-        <w:rPr/>
-        <w:t>’s something chill tha</w:t>
-      </w:r>
-      <w:r>
-        <w:rPr/>
-        <w:t>t doesn</w:t>
-      </w:r>
-      <w:r>
-        <w:rPr/>
-        <w:t xml:space="preserve">’t take too much time and I can fit in-between big, </w:t>
-      </w:r>
-      <w:r>
-        <w:rPr/>
+        <w:t xml:space="preserve">creativity – </w:t>
+      </w:r>
+      <w:r>
+        <w:t xml:space="preserve">it’s something chill that doesn’t take too much time and I can fit in-between big, </w:t>
+      </w:r>
+      <w:r>
         <w:t>time-consuming</w:t>
       </w:r>
       <w:r>
-        <w:rPr/>
-        <w:t xml:space="preserve"> tasks. I usually use it as a break wheneve</w:t>
-      </w:r>
-      <w:r>
-        <w:rPr/>
-        <w:t>r I</w:t>
-      </w:r>
-      <w:r>
-        <w:rPr/>
-        <w:t>’m doing coursework for multiple hours</w:t>
-      </w:r>
-      <w:r>
-        <w:rPr/>
+        <w:t xml:space="preserve"> tasks. I usually use it as a break whenever I’m doing coursework for multiple hours</w:t>
+      </w:r>
+      <w:r>
         <w:t xml:space="preserve"> or some other brain demanding task.</w:t>
       </w:r>
       <w:r>
-        <w:rPr/>
         <w:t xml:space="preserve"> </w:t>
       </w:r>
     </w:p>
@@ -1762,34 +1564,30 @@
       <w:pPr>
         <w:spacing w:after="1" w:line="257" w:lineRule="auto"/>
         <w:rPr>
-          <w:rFonts w:cs="Calibri" w:cstheme="minorAscii"/>
-          <w:color w:val="auto"/>
-        </w:rPr>
-      </w:pPr>
-      <w:r>
-        <w:rPr>
-          <w:rFonts w:cs="Calibri" w:cstheme="minorAscii"/>
+          <w:color w:val="auto"/>
+        </w:rPr>
+      </w:pPr>
+      <w:r>
+        <w:rPr>
           <w:color w:val="auto"/>
         </w:rPr>
         <w:t xml:space="preserve">References </w:t>
       </w:r>
       <w:r>
         <w:rPr>
-          <w:rFonts w:cs="Calibri" w:cstheme="minorAscii"/>
           <w:color w:val="auto"/>
         </w:rPr>
         <w:t>a</w:t>
       </w:r>
       <w:r>
         <w:rPr>
-          <w:rFonts w:cs="Calibri" w:cstheme="minorAscii"/>
           <w:color w:val="auto"/>
         </w:rPr>
         <w:t>vailable upon request.</w:t>
       </w:r>
     </w:p>
     <w:sectPr>
-      <w:pgSz w:w="11906" w:h="16838" w:orient="portrait"/>
+      <w:pgSz w:w="11906" w:h="16838"/>
       <w:pgMar w:top="851" w:right="991" w:bottom="284" w:left="993" w:header="720" w:footer="720" w:gutter="0"/>
       <w:cols w:space="720"/>
     </w:sectPr>
@@ -1798,16 +1596,17 @@
 </file>
 
 <file path=word/intelligence2.xml><?xml version="1.0" encoding="utf-8"?>
-<int2:intelligence xmlns:int2="http://schemas.microsoft.com/office/intelligence/2020/intelligence">
+<int2:intelligence xmlns:int2="http://schemas.microsoft.com/office/intelligence/2020/intelligence" xmlns:oel="http://schemas.microsoft.com/office/2019/extlst">
   <int2:observations>
     <int2:textHash int2:hashCode="gEAVNEY751LLT/" int2:id="DAuABrkq">
-      <int2:state int2:type="AugLoop_Text_Critique" int2:value="Rejected"/>
+      <int2:state int2:value="Rejected" int2:type="AugLoop_Text_Critique"/>
     </int2:textHash>
     <int2:bookmark int2:bookmarkName="_Int_UqL12iXr" int2:invalidationBookmarkName="" int2:hashCode="Ps4UcfRPYxd8vD" int2:id="va8NYKFZ">
-      <int2:state int2:type="AugLoop_Text_Critique" int2:value="Rejected"/>
+      <int2:state int2:value="Rejected" int2:type="AugLoop_Text_Critique"/>
     </int2:bookmark>
   </int2:observations>
   <int2:intelligenceSettings/>
+  <int2:onDemandWorkflows/>
 </int2:intelligence>
 </file>
 
@@ -1829,7 +1628,7 @@
         <w:ind w:left="0" w:hanging="360"/>
       </w:pPr>
       <w:rPr>
-        <w:rFonts w:hint="default" w:ascii="Symbol" w:hAnsi="Symbol"/>
+        <w:rFonts w:ascii="Symbol" w:hAnsi="Symbol" w:hint="default"/>
         <w:sz w:val="20"/>
       </w:rPr>
     </w:lvl>
@@ -1845,7 +1644,7 @@
         <w:ind w:left="720" w:hanging="360"/>
       </w:pPr>
       <w:rPr>
-        <w:rFonts w:hint="default" w:ascii="Symbol" w:hAnsi="Symbol"/>
+        <w:rFonts w:ascii="Symbol" w:hAnsi="Symbol" w:hint="default"/>
         <w:sz w:val="20"/>
       </w:rPr>
     </w:lvl>
@@ -1861,7 +1660,7 @@
         <w:ind w:left="1440" w:hanging="360"/>
       </w:pPr>
       <w:rPr>
-        <w:rFonts w:hint="default" w:ascii="Symbol" w:hAnsi="Symbol"/>
+        <w:rFonts w:ascii="Symbol" w:hAnsi="Symbol" w:hint="default"/>
         <w:sz w:val="20"/>
       </w:rPr>
     </w:lvl>
@@ -1877,7 +1676,7 @@
         <w:ind w:left="2160" w:hanging="360"/>
       </w:pPr>
       <w:rPr>
-        <w:rFonts w:hint="default" w:ascii="Symbol" w:hAnsi="Symbol"/>
+        <w:rFonts w:ascii="Symbol" w:hAnsi="Symbol" w:hint="default"/>
         <w:sz w:val="20"/>
       </w:rPr>
     </w:lvl>
@@ -1893,7 +1692,7 @@
         <w:ind w:left="2880" w:hanging="360"/>
       </w:pPr>
       <w:rPr>
-        <w:rFonts w:hint="default" w:ascii="Symbol" w:hAnsi="Symbol"/>
+        <w:rFonts w:ascii="Symbol" w:hAnsi="Symbol" w:hint="default"/>
         <w:sz w:val="20"/>
       </w:rPr>
     </w:lvl>
@@ -1909,7 +1708,7 @@
         <w:ind w:left="3600" w:hanging="360"/>
       </w:pPr>
       <w:rPr>
-        <w:rFonts w:hint="default" w:ascii="Symbol" w:hAnsi="Symbol"/>
+        <w:rFonts w:ascii="Symbol" w:hAnsi="Symbol" w:hint="default"/>
         <w:sz w:val="20"/>
       </w:rPr>
     </w:lvl>
@@ -1925,7 +1724,7 @@
         <w:ind w:left="4320" w:hanging="360"/>
       </w:pPr>
       <w:rPr>
-        <w:rFonts w:hint="default" w:ascii="Symbol" w:hAnsi="Symbol"/>
+        <w:rFonts w:ascii="Symbol" w:hAnsi="Symbol" w:hint="default"/>
         <w:sz w:val="20"/>
       </w:rPr>
     </w:lvl>
@@ -1941,7 +1740,7 @@
         <w:ind w:left="5040" w:hanging="360"/>
       </w:pPr>
       <w:rPr>
-        <w:rFonts w:hint="default" w:ascii="Symbol" w:hAnsi="Symbol"/>
+        <w:rFonts w:ascii="Symbol" w:hAnsi="Symbol" w:hint="default"/>
         <w:sz w:val="20"/>
       </w:rPr>
     </w:lvl>
@@ -1957,7 +1756,7 @@
         <w:ind w:left="5760" w:hanging="360"/>
       </w:pPr>
       <w:rPr>
-        <w:rFonts w:hint="default" w:ascii="Symbol" w:hAnsi="Symbol"/>
+        <w:rFonts w:ascii="Symbol" w:hAnsi="Symbol" w:hint="default"/>
         <w:sz w:val="20"/>
       </w:rPr>
     </w:lvl>
@@ -1975,7 +1774,7 @@
         <w:ind w:left="720" w:hanging="360"/>
       </w:pPr>
       <w:rPr>
-        <w:rFonts w:hint="default" w:ascii="Symbol" w:hAnsi="Symbol"/>
+        <w:rFonts w:ascii="Symbol" w:hAnsi="Symbol" w:hint="default"/>
       </w:rPr>
     </w:lvl>
     <w:lvl w:ilvl="1" w:tplc="08090003" w:tentative="1">
@@ -1987,7 +1786,7 @@
         <w:ind w:left="1440" w:hanging="360"/>
       </w:pPr>
       <w:rPr>
-        <w:rFonts w:hint="default" w:ascii="Courier New" w:hAnsi="Courier New" w:cs="Courier New"/>
+        <w:rFonts w:ascii="Courier New" w:hAnsi="Courier New" w:cs="Courier New" w:hint="default"/>
       </w:rPr>
     </w:lvl>
     <w:lvl w:ilvl="2" w:tplc="08090005" w:tentative="1">
@@ -1999,7 +1798,7 @@
         <w:ind w:left="2160" w:hanging="360"/>
       </w:pPr>
       <w:rPr>
-        <w:rFonts w:hint="default" w:ascii="Wingdings" w:hAnsi="Wingdings"/>
+        <w:rFonts w:ascii="Wingdings" w:hAnsi="Wingdings" w:hint="default"/>
       </w:rPr>
     </w:lvl>
     <w:lvl w:ilvl="3" w:tplc="08090001" w:tentative="1">
@@ -2011,7 +1810,7 @@
         <w:ind w:left="2880" w:hanging="360"/>
       </w:pPr>
       <w:rPr>
-        <w:rFonts w:hint="default" w:ascii="Symbol" w:hAnsi="Symbol"/>
+        <w:rFonts w:ascii="Symbol" w:hAnsi="Symbol" w:hint="default"/>
       </w:rPr>
     </w:lvl>
     <w:lvl w:ilvl="4" w:tplc="08090003" w:tentative="1">
@@ -2023,7 +1822,7 @@
         <w:ind w:left="3600" w:hanging="360"/>
       </w:pPr>
       <w:rPr>
-        <w:rFonts w:hint="default" w:ascii="Courier New" w:hAnsi="Courier New" w:cs="Courier New"/>
+        <w:rFonts w:ascii="Courier New" w:hAnsi="Courier New" w:cs="Courier New" w:hint="default"/>
       </w:rPr>
     </w:lvl>
     <w:lvl w:ilvl="5" w:tplc="08090005" w:tentative="1">
@@ -2035,7 +1834,7 @@
         <w:ind w:left="4320" w:hanging="360"/>
       </w:pPr>
       <w:rPr>
-        <w:rFonts w:hint="default" w:ascii="Wingdings" w:hAnsi="Wingdings"/>
+        <w:rFonts w:ascii="Wingdings" w:hAnsi="Wingdings" w:hint="default"/>
       </w:rPr>
     </w:lvl>
     <w:lvl w:ilvl="6" w:tplc="08090001" w:tentative="1">
@@ -2047,7 +1846,7 @@
         <w:ind w:left="5040" w:hanging="360"/>
       </w:pPr>
       <w:rPr>
-        <w:rFonts w:hint="default" w:ascii="Symbol" w:hAnsi="Symbol"/>
+        <w:rFonts w:ascii="Symbol" w:hAnsi="Symbol" w:hint="default"/>
       </w:rPr>
     </w:lvl>
     <w:lvl w:ilvl="7" w:tplc="08090003" w:tentative="1">
@@ -2059,7 +1858,7 @@
         <w:ind w:left="5760" w:hanging="360"/>
       </w:pPr>
       <w:rPr>
-        <w:rFonts w:hint="default" w:ascii="Courier New" w:hAnsi="Courier New" w:cs="Courier New"/>
+        <w:rFonts w:ascii="Courier New" w:hAnsi="Courier New" w:cs="Courier New" w:hint="default"/>
       </w:rPr>
     </w:lvl>
     <w:lvl w:ilvl="8" w:tplc="08090005" w:tentative="1">
@@ -2071,7 +1870,7 @@
         <w:ind w:left="6480" w:hanging="360"/>
       </w:pPr>
       <w:rPr>
-        <w:rFonts w:hint="default" w:ascii="Wingdings" w:hAnsi="Wingdings"/>
+        <w:rFonts w:ascii="Wingdings" w:hAnsi="Wingdings" w:hint="default"/>
       </w:rPr>
     </w:lvl>
   </w:abstractNum>
@@ -2091,7 +1890,7 @@
         <w:ind w:left="720" w:hanging="360"/>
       </w:pPr>
       <w:rPr>
-        <w:rFonts w:hint="default" w:ascii="Symbol" w:hAnsi="Symbol"/>
+        <w:rFonts w:ascii="Symbol" w:hAnsi="Symbol" w:hint="default"/>
         <w:sz w:val="20"/>
       </w:rPr>
     </w:lvl>
@@ -2107,7 +1906,7 @@
         <w:ind w:left="1440" w:hanging="360"/>
       </w:pPr>
       <w:rPr>
-        <w:rFonts w:hint="default" w:ascii="Symbol" w:hAnsi="Symbol"/>
+        <w:rFonts w:ascii="Symbol" w:hAnsi="Symbol" w:hint="default"/>
         <w:sz w:val="20"/>
       </w:rPr>
     </w:lvl>
@@ -2123,7 +1922,7 @@
         <w:ind w:left="2160" w:hanging="360"/>
       </w:pPr>
       <w:rPr>
-        <w:rFonts w:hint="default" w:ascii="Symbol" w:hAnsi="Symbol"/>
+        <w:rFonts w:ascii="Symbol" w:hAnsi="Symbol" w:hint="default"/>
         <w:sz w:val="20"/>
       </w:rPr>
     </w:lvl>
@@ -2139,7 +1938,7 @@
         <w:ind w:left="2880" w:hanging="360"/>
       </w:pPr>
       <w:rPr>
-        <w:rFonts w:hint="default" w:ascii="Symbol" w:hAnsi="Symbol"/>
+        <w:rFonts w:ascii="Symbol" w:hAnsi="Symbol" w:hint="default"/>
         <w:sz w:val="20"/>
       </w:rPr>
     </w:lvl>
@@ -2155,7 +1954,7 @@
         <w:ind w:left="3600" w:hanging="360"/>
       </w:pPr>
       <w:rPr>
-        <w:rFonts w:hint="default" w:ascii="Symbol" w:hAnsi="Symbol"/>
+        <w:rFonts w:ascii="Symbol" w:hAnsi="Symbol" w:hint="default"/>
         <w:sz w:val="20"/>
       </w:rPr>
     </w:lvl>
@@ -2171,7 +1970,7 @@
         <w:ind w:left="4320" w:hanging="360"/>
       </w:pPr>
       <w:rPr>
-        <w:rFonts w:hint="default" w:ascii="Symbol" w:hAnsi="Symbol"/>
+        <w:rFonts w:ascii="Symbol" w:hAnsi="Symbol" w:hint="default"/>
         <w:sz w:val="20"/>
       </w:rPr>
     </w:lvl>
@@ -2187,7 +1986,7 @@
         <w:ind w:left="5040" w:hanging="360"/>
       </w:pPr>
       <w:rPr>
-        <w:rFonts w:hint="default" w:ascii="Symbol" w:hAnsi="Symbol"/>
+        <w:rFonts w:ascii="Symbol" w:hAnsi="Symbol" w:hint="default"/>
         <w:sz w:val="20"/>
       </w:rPr>
     </w:lvl>
@@ -2203,7 +2002,7 @@
         <w:ind w:left="5760" w:hanging="360"/>
       </w:pPr>
       <w:rPr>
-        <w:rFonts w:hint="default" w:ascii="Symbol" w:hAnsi="Symbol"/>
+        <w:rFonts w:ascii="Symbol" w:hAnsi="Symbol" w:hint="default"/>
         <w:sz w:val="20"/>
       </w:rPr>
     </w:lvl>
@@ -2219,7 +2018,7 @@
         <w:ind w:left="6480" w:hanging="360"/>
       </w:pPr>
       <w:rPr>
-        <w:rFonts w:hint="default" w:ascii="Symbol" w:hAnsi="Symbol"/>
+        <w:rFonts w:ascii="Symbol" w:hAnsi="Symbol" w:hint="default"/>
         <w:sz w:val="20"/>
       </w:rPr>
     </w:lvl>
@@ -2237,7 +2036,7 @@
         <w:ind w:left="360" w:hanging="360"/>
       </w:pPr>
       <w:rPr>
-        <w:rFonts w:hint="default" w:ascii="Symbol" w:hAnsi="Symbol"/>
+        <w:rFonts w:ascii="Symbol" w:hAnsi="Symbol" w:hint="default"/>
       </w:rPr>
     </w:lvl>
     <w:lvl w:ilvl="1" w:tplc="08090003" w:tentative="1">
@@ -2249,7 +2048,7 @@
         <w:ind w:left="1080" w:hanging="360"/>
       </w:pPr>
       <w:rPr>
-        <w:rFonts w:hint="default" w:ascii="Courier New" w:hAnsi="Courier New" w:cs="Courier New"/>
+        <w:rFonts w:ascii="Courier New" w:hAnsi="Courier New" w:cs="Courier New" w:hint="default"/>
       </w:rPr>
     </w:lvl>
     <w:lvl w:ilvl="2" w:tplc="08090005" w:tentative="1">
@@ -2261,7 +2060,7 @@
         <w:ind w:left="1800" w:hanging="360"/>
       </w:pPr>
       <w:rPr>
-        <w:rFonts w:hint="default" w:ascii="Wingdings" w:hAnsi="Wingdings"/>
+        <w:rFonts w:ascii="Wingdings" w:hAnsi="Wingdings" w:hint="default"/>
       </w:rPr>
     </w:lvl>
     <w:lvl w:ilvl="3" w:tplc="08090001" w:tentative="1">
@@ -2273,7 +2072,7 @@
         <w:ind w:left="2520" w:hanging="360"/>
       </w:pPr>
       <w:rPr>
-        <w:rFonts w:hint="default" w:ascii="Symbol" w:hAnsi="Symbol"/>
+        <w:rFonts w:ascii="Symbol" w:hAnsi="Symbol" w:hint="default"/>
       </w:rPr>
     </w:lvl>
     <w:lvl w:ilvl="4" w:tplc="08090003" w:tentative="1">
@@ -2285,7 +2084,7 @@
         <w:ind w:left="3240" w:hanging="360"/>
       </w:pPr>
       <w:rPr>
-        <w:rFonts w:hint="default" w:ascii="Courier New" w:hAnsi="Courier New" w:cs="Courier New"/>
+        <w:rFonts w:ascii="Courier New" w:hAnsi="Courier New" w:cs="Courier New" w:hint="default"/>
       </w:rPr>
     </w:lvl>
     <w:lvl w:ilvl="5" w:tplc="08090005" w:tentative="1">
@@ -2297,7 +2096,7 @@
         <w:ind w:left="3960" w:hanging="360"/>
       </w:pPr>
       <w:rPr>
-        <w:rFonts w:hint="default" w:ascii="Wingdings" w:hAnsi="Wingdings"/>
+        <w:rFonts w:ascii="Wingdings" w:hAnsi="Wingdings" w:hint="default"/>
       </w:rPr>
     </w:lvl>
     <w:lvl w:ilvl="6" w:tplc="08090001" w:tentative="1">
@@ -2309,7 +2108,7 @@
         <w:ind w:left="4680" w:hanging="360"/>
       </w:pPr>
       <w:rPr>
-        <w:rFonts w:hint="default" w:ascii="Symbol" w:hAnsi="Symbol"/>
+        <w:rFonts w:ascii="Symbol" w:hAnsi="Symbol" w:hint="default"/>
       </w:rPr>
     </w:lvl>
     <w:lvl w:ilvl="7" w:tplc="08090003" w:tentative="1">
@@ -2321,7 +2120,7 @@
         <w:ind w:left="5400" w:hanging="360"/>
       </w:pPr>
       <w:rPr>
-        <w:rFonts w:hint="default" w:ascii="Courier New" w:hAnsi="Courier New" w:cs="Courier New"/>
+        <w:rFonts w:ascii="Courier New" w:hAnsi="Courier New" w:cs="Courier New" w:hint="default"/>
       </w:rPr>
     </w:lvl>
     <w:lvl w:ilvl="8" w:tplc="08090005" w:tentative="1">
@@ -2333,7 +2132,7 @@
         <w:ind w:left="6120" w:hanging="360"/>
       </w:pPr>
       <w:rPr>
-        <w:rFonts w:hint="default" w:ascii="Wingdings" w:hAnsi="Wingdings"/>
+        <w:rFonts w:ascii="Wingdings" w:hAnsi="Wingdings" w:hint="default"/>
       </w:rPr>
     </w:lvl>
   </w:abstractNum>
@@ -2350,7 +2149,7 @@
         <w:ind w:left="720" w:hanging="360"/>
       </w:pPr>
       <w:rPr>
-        <w:rFonts w:hint="default" w:ascii="Symbol" w:hAnsi="Symbol"/>
+        <w:rFonts w:ascii="Symbol" w:hAnsi="Symbol" w:hint="default"/>
       </w:rPr>
     </w:lvl>
     <w:lvl w:ilvl="1" w:tplc="08090003" w:tentative="1">
@@ -2362,7 +2161,7 @@
         <w:ind w:left="1440" w:hanging="360"/>
       </w:pPr>
       <w:rPr>
-        <w:rFonts w:hint="default" w:ascii="Courier New" w:hAnsi="Courier New" w:cs="Courier New"/>
+        <w:rFonts w:ascii="Courier New" w:hAnsi="Courier New" w:cs="Courier New" w:hint="default"/>
       </w:rPr>
     </w:lvl>
     <w:lvl w:ilvl="2" w:tplc="08090005" w:tentative="1">
@@ -2374,7 +2173,7 @@
         <w:ind w:left="2160" w:hanging="360"/>
       </w:pPr>
       <w:rPr>
-        <w:rFonts w:hint="default" w:ascii="Wingdings" w:hAnsi="Wingdings"/>
+        <w:rFonts w:ascii="Wingdings" w:hAnsi="Wingdings" w:hint="default"/>
       </w:rPr>
     </w:lvl>
     <w:lvl w:ilvl="3" w:tplc="08090001" w:tentative="1">
@@ -2386,7 +2185,7 @@
         <w:ind w:left="2880" w:hanging="360"/>
       </w:pPr>
       <w:rPr>
-        <w:rFonts w:hint="default" w:ascii="Symbol" w:hAnsi="Symbol"/>
+        <w:rFonts w:ascii="Symbol" w:hAnsi="Symbol" w:hint="default"/>
       </w:rPr>
     </w:lvl>
     <w:lvl w:ilvl="4" w:tplc="08090003" w:tentative="1">
@@ -2398,7 +2197,7 @@
         <w:ind w:left="3600" w:hanging="360"/>
       </w:pPr>
       <w:rPr>
-        <w:rFonts w:hint="default" w:ascii="Courier New" w:hAnsi="Courier New" w:cs="Courier New"/>
+        <w:rFonts w:ascii="Courier New" w:hAnsi="Courier New" w:cs="Courier New" w:hint="default"/>
       </w:rPr>
     </w:lvl>
     <w:lvl w:ilvl="5" w:tplc="08090005" w:tentative="1">
@@ -2410,7 +2209,7 @@
         <w:ind w:left="4320" w:hanging="360"/>
       </w:pPr>
       <w:rPr>
-        <w:rFonts w:hint="default" w:ascii="Wingdings" w:hAnsi="Wingdings"/>
+        <w:rFonts w:ascii="Wingdings" w:hAnsi="Wingdings" w:hint="default"/>
       </w:rPr>
     </w:lvl>
     <w:lvl w:ilvl="6" w:tplc="08090001" w:tentative="1">
@@ -2422,7 +2221,7 @@
         <w:ind w:left="5040" w:hanging="360"/>
       </w:pPr>
       <w:rPr>
-        <w:rFonts w:hint="default" w:ascii="Symbol" w:hAnsi="Symbol"/>
+        <w:rFonts w:ascii="Symbol" w:hAnsi="Symbol" w:hint="default"/>
       </w:rPr>
     </w:lvl>
     <w:lvl w:ilvl="7" w:tplc="08090003" w:tentative="1">
@@ -2434,7 +2233,7 @@
         <w:ind w:left="5760" w:hanging="360"/>
       </w:pPr>
       <w:rPr>
-        <w:rFonts w:hint="default" w:ascii="Courier New" w:hAnsi="Courier New" w:cs="Courier New"/>
+        <w:rFonts w:ascii="Courier New" w:hAnsi="Courier New" w:cs="Courier New" w:hint="default"/>
       </w:rPr>
     </w:lvl>
     <w:lvl w:ilvl="8" w:tplc="08090005" w:tentative="1">
@@ -2446,7 +2245,7 @@
         <w:ind w:left="6480" w:hanging="360"/>
       </w:pPr>
       <w:rPr>
-        <w:rFonts w:hint="default" w:ascii="Wingdings" w:hAnsi="Wingdings"/>
+        <w:rFonts w:ascii="Wingdings" w:hAnsi="Wingdings" w:hint="default"/>
       </w:rPr>
     </w:lvl>
   </w:abstractNum>
@@ -2473,7 +2272,7 @@
   <w:docDefaults>
     <w:rPrDefault>
       <w:rPr>
-        <w:rFonts w:asciiTheme="minorHAnsi" w:hAnsiTheme="minorHAnsi" w:eastAsiaTheme="minorHAnsi" w:cstheme="minorBidi"/>
+        <w:rFonts w:asciiTheme="minorHAnsi" w:eastAsiaTheme="minorHAnsi" w:hAnsiTheme="minorHAnsi" w:cstheme="minorBidi"/>
         <w:sz w:val="22"/>
         <w:szCs w:val="22"/>
         <w:lang w:val="en-GB" w:eastAsia="en-US" w:bidi="ar-SA"/>
@@ -2488,14 +2287,14 @@
   <w:latentStyles w:defLockedState="0" w:defUIPriority="99" w:defSemiHidden="0" w:defUnhideWhenUsed="0" w:defQFormat="0" w:count="376">
     <w:lsdException w:name="Normal" w:uiPriority="0" w:qFormat="1"/>
     <w:lsdException w:name="heading 1" w:uiPriority="9" w:qFormat="1"/>
-    <w:lsdException w:name="heading 2" w:uiPriority="9" w:semiHidden="1" w:unhideWhenUsed="1" w:qFormat="1"/>
-    <w:lsdException w:name="heading 3" w:uiPriority="9" w:semiHidden="1" w:unhideWhenUsed="1" w:qFormat="1"/>
-    <w:lsdException w:name="heading 4" w:uiPriority="9" w:semiHidden="1" w:unhideWhenUsed="1" w:qFormat="1"/>
-    <w:lsdException w:name="heading 5" w:uiPriority="9" w:semiHidden="1" w:unhideWhenUsed="1" w:qFormat="1"/>
-    <w:lsdException w:name="heading 6" w:uiPriority="9" w:semiHidden="1" w:unhideWhenUsed="1" w:qFormat="1"/>
-    <w:lsdException w:name="heading 7" w:uiPriority="9" w:semiHidden="1" w:unhideWhenUsed="1" w:qFormat="1"/>
-    <w:lsdException w:name="heading 8" w:uiPriority="9" w:semiHidden="1" w:unhideWhenUsed="1" w:qFormat="1"/>
-    <w:lsdException w:name="heading 9" w:uiPriority="9" w:semiHidden="1" w:unhideWhenUsed="1" w:qFormat="1"/>
+    <w:lsdException w:name="heading 2" w:semiHidden="1" w:uiPriority="9" w:unhideWhenUsed="1" w:qFormat="1"/>
+    <w:lsdException w:name="heading 3" w:semiHidden="1" w:uiPriority="9" w:unhideWhenUsed="1" w:qFormat="1"/>
+    <w:lsdException w:name="heading 4" w:semiHidden="1" w:uiPriority="9" w:unhideWhenUsed="1" w:qFormat="1"/>
+    <w:lsdException w:name="heading 5" w:semiHidden="1" w:uiPriority="9" w:unhideWhenUsed="1" w:qFormat="1"/>
+    <w:lsdException w:name="heading 6" w:semiHidden="1" w:uiPriority="9" w:unhideWhenUsed="1" w:qFormat="1"/>
+    <w:lsdException w:name="heading 7" w:semiHidden="1" w:uiPriority="9" w:unhideWhenUsed="1" w:qFormat="1"/>
+    <w:lsdException w:name="heading 8" w:semiHidden="1" w:uiPriority="9" w:unhideWhenUsed="1" w:qFormat="1"/>
+    <w:lsdException w:name="heading 9" w:semiHidden="1" w:uiPriority="9" w:unhideWhenUsed="1" w:qFormat="1"/>
     <w:lsdException w:name="index 1" w:semiHidden="1" w:unhideWhenUsed="1"/>
     <w:lsdException w:name="index 2" w:semiHidden="1" w:unhideWhenUsed="1"/>
     <w:lsdException w:name="index 3" w:semiHidden="1" w:unhideWhenUsed="1"/>
@@ -2505,22 +2304,22 @@
     <w:lsdException w:name="index 7" w:semiHidden="1" w:unhideWhenUsed="1"/>
     <w:lsdException w:name="index 8" w:semiHidden="1" w:unhideWhenUsed="1"/>
     <w:lsdException w:name="index 9" w:semiHidden="1" w:unhideWhenUsed="1"/>
-    <w:lsdException w:name="toc 1" w:uiPriority="39" w:semiHidden="1" w:unhideWhenUsed="1"/>
-    <w:lsdException w:name="toc 2" w:uiPriority="39" w:semiHidden="1" w:unhideWhenUsed="1"/>
-    <w:lsdException w:name="toc 3" w:uiPriority="39" w:semiHidden="1" w:unhideWhenUsed="1"/>
-    <w:lsdException w:name="toc 4" w:uiPriority="39" w:semiHidden="1" w:unhideWhenUsed="1"/>
-    <w:lsdException w:name="toc 5" w:uiPriority="39" w:semiHidden="1" w:unhideWhenUsed="1"/>
-    <w:lsdException w:name="toc 6" w:uiPriority="39" w:semiHidden="1" w:unhideWhenUsed="1"/>
-    <w:lsdException w:name="toc 7" w:uiPriority="39" w:semiHidden="1" w:unhideWhenUsed="1"/>
-    <w:lsdException w:name="toc 8" w:uiPriority="39" w:semiHidden="1" w:unhideWhenUsed="1"/>
-    <w:lsdException w:name="toc 9" w:uiPriority="39" w:semiHidden="1" w:unhideWhenUsed="1"/>
+    <w:lsdException w:name="toc 1" w:semiHidden="1" w:uiPriority="39" w:unhideWhenUsed="1"/>
+    <w:lsdException w:name="toc 2" w:semiHidden="1" w:uiPriority="39" w:unhideWhenUsed="1"/>
+    <w:lsdException w:name="toc 3" w:semiHidden="1" w:uiPriority="39" w:unhideWhenUsed="1"/>
+    <w:lsdException w:name="toc 4" w:semiHidden="1" w:uiPriority="39" w:unhideWhenUsed="1"/>
+    <w:lsdException w:name="toc 5" w:semiHidden="1" w:uiPriority="39" w:unhideWhenUsed="1"/>
+    <w:lsdException w:name="toc 6" w:semiHidden="1" w:uiPriority="39" w:unhideWhenUsed="1"/>
+    <w:lsdException w:name="toc 7" w:semiHidden="1" w:uiPriority="39" w:unhideWhenUsed="1"/>
+    <w:lsdException w:name="toc 8" w:semiHidden="1" w:uiPriority="39" w:unhideWhenUsed="1"/>
+    <w:lsdException w:name="toc 9" w:semiHidden="1" w:uiPriority="39" w:unhideWhenUsed="1"/>
     <w:lsdException w:name="Normal Indent" w:semiHidden="1" w:unhideWhenUsed="1"/>
     <w:lsdException w:name="footnote text" w:semiHidden="1" w:unhideWhenUsed="1"/>
     <w:lsdException w:name="annotation text" w:semiHidden="1" w:unhideWhenUsed="1"/>
     <w:lsdException w:name="header" w:semiHidden="1" w:unhideWhenUsed="1"/>
     <w:lsdException w:name="footer" w:semiHidden="1" w:unhideWhenUsed="1"/>
     <w:lsdException w:name="index heading" w:semiHidden="1" w:unhideWhenUsed="1"/>
-    <w:lsdException w:name="caption" w:uiPriority="35" w:semiHidden="1" w:unhideWhenUsed="1" w:qFormat="1"/>
+    <w:lsdException w:name="caption" w:semiHidden="1" w:uiPriority="35" w:unhideWhenUsed="1" w:qFormat="1"/>
     <w:lsdException w:name="table of figures" w:semiHidden="1" w:unhideWhenUsed="1"/>
     <w:lsdException w:name="envelope address" w:semiHidden="1" w:unhideWhenUsed="1"/>
     <w:lsdException w:name="envelope return" w:semiHidden="1" w:unhideWhenUsed="1"/>
@@ -2551,7 +2350,7 @@
     <w:lsdException w:name="Title" w:uiPriority="10" w:qFormat="1"/>
     <w:lsdException w:name="Closing" w:semiHidden="1" w:unhideWhenUsed="1"/>
     <w:lsdException w:name="Signature" w:semiHidden="1" w:unhideWhenUsed="1"/>
-    <w:lsdException w:name="Default Paragraph Font" w:uiPriority="1" w:semiHidden="1" w:unhideWhenUsed="1"/>
+    <w:lsdException w:name="Default Paragraph Font" w:semiHidden="1" w:uiPriority="1" w:unhideWhenUsed="1"/>
     <w:lsdException w:name="Body Text" w:semiHidden="1" w:unhideWhenUsed="1"/>
     <w:lsdException w:name="Body Text Indent" w:semiHidden="1" w:unhideWhenUsed="1"/>
     <w:lsdException w:name="List Continue" w:semiHidden="1" w:unhideWhenUsed="1"/>
@@ -2751,8 +2550,8 @@
     <w:lsdException w:name="Subtle Reference" w:uiPriority="31" w:qFormat="1"/>
     <w:lsdException w:name="Intense Reference" w:uiPriority="32" w:qFormat="1"/>
     <w:lsdException w:name="Book Title" w:uiPriority="33" w:qFormat="1"/>
-    <w:lsdException w:name="Bibliography" w:uiPriority="37" w:semiHidden="1" w:unhideWhenUsed="1"/>
-    <w:lsdException w:name="TOC Heading" w:uiPriority="39" w:semiHidden="1" w:unhideWhenUsed="1" w:qFormat="1"/>
+    <w:lsdException w:name="Bibliography" w:semiHidden="1" w:uiPriority="37" w:unhideWhenUsed="1"/>
+    <w:lsdException w:name="TOC Heading" w:semiHidden="1" w:uiPriority="39" w:unhideWhenUsed="1" w:qFormat="1"/>
     <w:lsdException w:name="Plain Table 1" w:uiPriority="41"/>
     <w:lsdException w:name="Plain Table 2" w:uiPriority="42"/>
     <w:lsdException w:name="Plain Table 3" w:uiPriority="43"/>
@@ -2863,7 +2662,7 @@
     <w:lsdException w:name="Unresolved Mention" w:semiHidden="1" w:unhideWhenUsed="1"/>
     <w:lsdException w:name="Smart Link" w:semiHidden="1" w:unhideWhenUsed="1"/>
   </w:latentStyles>
-  <w:style w:type="paragraph" w:styleId="Normal" w:default="1">
+  <w:style w:type="paragraph" w:default="1" w:styleId="Normal">
     <w:name w:val="Normal"/>
     <w:qFormat/>
     <w:rsid w:val="00DF7FD5"/>
@@ -2871,7 +2670,7 @@
       <w:spacing w:after="120" w:line="264" w:lineRule="auto"/>
     </w:pPr>
     <w:rPr>
-      <w:rFonts w:ascii="Montserrat" w:hAnsi="Montserrat" w:eastAsiaTheme="minorEastAsia"/>
+      <w:rFonts w:ascii="Montserrat" w:eastAsiaTheme="minorEastAsia" w:hAnsi="Montserrat"/>
       <w:color w:val="5D5D5D"/>
       <w:sz w:val="20"/>
       <w:szCs w:val="20"/>
@@ -2893,7 +2692,7 @@
       <w:outlineLvl w:val="0"/>
     </w:pPr>
     <w:rPr>
-      <w:rFonts w:asciiTheme="majorHAnsi" w:hAnsiTheme="majorHAnsi" w:eastAsiaTheme="majorEastAsia" w:cstheme="majorBidi"/>
+      <w:rFonts w:asciiTheme="majorHAnsi" w:eastAsiaTheme="majorEastAsia" w:hAnsiTheme="majorHAnsi" w:cstheme="majorBidi"/>
       <w:color w:val="2E74B5" w:themeColor="accent1" w:themeShade="BF"/>
       <w:sz w:val="32"/>
       <w:szCs w:val="32"/>
@@ -2915,7 +2714,7 @@
       <w:outlineLvl w:val="1"/>
     </w:pPr>
     <w:rPr>
-      <w:rFonts w:asciiTheme="majorHAnsi" w:hAnsiTheme="majorHAnsi" w:eastAsiaTheme="majorEastAsia" w:cstheme="majorBidi"/>
+      <w:rFonts w:asciiTheme="majorHAnsi" w:eastAsiaTheme="majorEastAsia" w:hAnsiTheme="majorHAnsi" w:cstheme="majorBidi"/>
       <w:color w:val="2E74B5" w:themeColor="accent1" w:themeShade="BF"/>
       <w:sz w:val="26"/>
       <w:szCs w:val="26"/>
@@ -2937,19 +2736,19 @@
       <w:outlineLvl w:val="2"/>
     </w:pPr>
     <w:rPr>
-      <w:rFonts w:asciiTheme="majorHAnsi" w:hAnsiTheme="majorHAnsi" w:eastAsiaTheme="majorEastAsia" w:cstheme="majorBidi"/>
+      <w:rFonts w:asciiTheme="majorHAnsi" w:eastAsiaTheme="majorEastAsia" w:hAnsiTheme="majorHAnsi" w:cstheme="majorBidi"/>
       <w:color w:val="1F4D78" w:themeColor="accent1" w:themeShade="7F"/>
       <w:sz w:val="24"/>
       <w:szCs w:val="24"/>
     </w:rPr>
   </w:style>
-  <w:style w:type="character" w:styleId="DefaultParagraphFont" w:default="1">
+  <w:style w:type="character" w:default="1" w:styleId="DefaultParagraphFont">
     <w:name w:val="Default Paragraph Font"/>
     <w:uiPriority w:val="1"/>
     <w:semiHidden/>
     <w:unhideWhenUsed/>
   </w:style>
-  <w:style w:type="table" w:styleId="TableNormal" w:default="1">
+  <w:style w:type="table" w:default="1" w:styleId="TableNormal">
     <w:name w:val="Normal Table"/>
     <w:uiPriority w:val="99"/>
     <w:semiHidden/>
@@ -2964,20 +2763,20 @@
       </w:tblCellMar>
     </w:tblPr>
   </w:style>
-  <w:style w:type="numbering" w:styleId="NoList" w:default="1">
+  <w:style w:type="numbering" w:default="1" w:styleId="NoList">
     <w:name w:val="No List"/>
     <w:uiPriority w:val="99"/>
     <w:semiHidden/>
     <w:unhideWhenUsed/>
   </w:style>
-  <w:style w:type="character" w:styleId="Heading1Char" w:customStyle="1">
+  <w:style w:type="character" w:customStyle="1" w:styleId="Heading1Char">
     <w:name w:val="Heading 1 Char"/>
     <w:basedOn w:val="DefaultParagraphFont"/>
     <w:link w:val="Heading1"/>
     <w:uiPriority w:val="9"/>
     <w:rsid w:val="00DF7FD5"/>
     <w:rPr>
-      <w:rFonts w:asciiTheme="majorHAnsi" w:hAnsiTheme="majorHAnsi" w:eastAsiaTheme="majorEastAsia" w:cstheme="majorBidi"/>
+      <w:rFonts w:asciiTheme="majorHAnsi" w:eastAsiaTheme="majorEastAsia" w:hAnsiTheme="majorHAnsi" w:cstheme="majorBidi"/>
       <w:color w:val="2E74B5" w:themeColor="accent1" w:themeShade="BF"/>
       <w:sz w:val="32"/>
       <w:szCs w:val="32"/>
@@ -3022,12 +2821,12 @@
     </w:rPr>
     <w:tblPr>
       <w:tblBorders>
-        <w:top w:val="single" w:color="auto" w:sz="4" w:space="0"/>
-        <w:left w:val="single" w:color="auto" w:sz="4" w:space="0"/>
-        <w:bottom w:val="single" w:color="auto" w:sz="4" w:space="0"/>
-        <w:right w:val="single" w:color="auto" w:sz="4" w:space="0"/>
-        <w:insideH w:val="single" w:color="auto" w:sz="4" w:space="0"/>
-        <w:insideV w:val="single" w:color="auto" w:sz="4" w:space="0"/>
+        <w:top w:val="single" w:sz="4" w:space="0" w:color="auto"/>
+        <w:left w:val="single" w:sz="4" w:space="0" w:color="auto"/>
+        <w:bottom w:val="single" w:sz="4" w:space="0" w:color="auto"/>
+        <w:right w:val="single" w:sz="4" w:space="0" w:color="auto"/>
+        <w:insideH w:val="single" w:sz="4" w:space="0" w:color="auto"/>
+        <w:insideV w:val="single" w:sz="4" w:space="0" w:color="auto"/>
       </w:tblBorders>
     </w:tblPr>
   </w:style>
@@ -3049,10 +2848,10 @@
       <w:tblStyleRowBandSize w:val="1"/>
       <w:tblStyleColBandSize w:val="1"/>
       <w:tblBorders>
-        <w:top w:val="single" w:color="FFC000" w:themeColor="accent4" w:sz="4" w:space="0"/>
-        <w:left w:val="single" w:color="FFC000" w:themeColor="accent4" w:sz="4" w:space="0"/>
-        <w:bottom w:val="single" w:color="FFC000" w:themeColor="accent4" w:sz="4" w:space="0"/>
-        <w:right w:val="single" w:color="FFC000" w:themeColor="accent4" w:sz="4" w:space="0"/>
+        <w:top w:val="single" w:sz="4" w:space="0" w:color="FFC000" w:themeColor="accent4"/>
+        <w:left w:val="single" w:sz="4" w:space="0" w:color="FFC000" w:themeColor="accent4"/>
+        <w:bottom w:val="single" w:sz="4" w:space="0" w:color="FFC000" w:themeColor="accent4"/>
+        <w:right w:val="single" w:sz="4" w:space="0" w:color="FFC000" w:themeColor="accent4"/>
       </w:tblBorders>
     </w:tblPr>
     <w:tblStylePr w:type="firstRow">
@@ -3074,7 +2873,7 @@
       <w:tblPr/>
       <w:tcPr>
         <w:tcBorders>
-          <w:top w:val="double" w:color="FFC000" w:themeColor="accent4" w:sz="4" w:space="0"/>
+          <w:top w:val="double" w:sz="4" w:space="0" w:color="FFC000" w:themeColor="accent4"/>
         </w:tcBorders>
         <w:shd w:val="clear" w:color="auto" w:fill="FFFFFF" w:themeFill="background1"/>
       </w:tcPr>
@@ -3109,8 +2908,8 @@
       <w:tblPr/>
       <w:tcPr>
         <w:tcBorders>
-          <w:left w:val="single" w:color="FFC000" w:themeColor="accent4" w:sz="4" w:space="0"/>
-          <w:right w:val="single" w:color="FFC000" w:themeColor="accent4" w:sz="4" w:space="0"/>
+          <w:left w:val="single" w:sz="4" w:space="0" w:color="FFC000" w:themeColor="accent4"/>
+          <w:right w:val="single" w:sz="4" w:space="0" w:color="FFC000" w:themeColor="accent4"/>
         </w:tcBorders>
       </w:tcPr>
     </w:tblStylePr>
@@ -3118,8 +2917,8 @@
       <w:tblPr/>
       <w:tcPr>
         <w:tcBorders>
-          <w:top w:val="single" w:color="FFC000" w:themeColor="accent4" w:sz="4" w:space="0"/>
-          <w:bottom w:val="single" w:color="FFC000" w:themeColor="accent4" w:sz="4" w:space="0"/>
+          <w:top w:val="single" w:sz="4" w:space="0" w:color="FFC000" w:themeColor="accent4"/>
+          <w:bottom w:val="single" w:sz="4" w:space="0" w:color="FFC000" w:themeColor="accent4"/>
           <w:insideH w:val="nil"/>
         </w:tcBorders>
       </w:tcPr>
@@ -3146,7 +2945,7 @@
       <w:tblPr/>
       <w:tcPr>
         <w:tcBorders>
-          <w:top w:val="double" w:color="FFC000" w:themeColor="accent4" w:sz="4" w:space="0"/>
+          <w:top w:val="double" w:sz="4" w:space="0" w:color="FFC000" w:themeColor="accent4"/>
           <w:left w:val="nil"/>
         </w:tcBorders>
       </w:tcPr>
@@ -3155,13 +2954,13 @@
       <w:tblPr/>
       <w:tcPr>
         <w:tcBorders>
-          <w:top w:val="double" w:color="FFC000" w:themeColor="accent4" w:sz="4" w:space="0"/>
+          <w:top w:val="double" w:sz="4" w:space="0" w:color="FFC000" w:themeColor="accent4"/>
           <w:right w:val="nil"/>
         </w:tcBorders>
       </w:tcPr>
     </w:tblStylePr>
   </w:style>
-  <w:style w:type="character" w:styleId="apple-converted-space" w:customStyle="1">
+  <w:style w:type="character" w:customStyle="1" w:styleId="apple-converted-space">
     <w:name w:val="apple-converted-space"/>
     <w:basedOn w:val="DefaultParagraphFont"/>
     <w:rsid w:val="00DF7FD5"/>
@@ -3189,10 +2988,10 @@
       <w:tblStyleRowBandSize w:val="1"/>
       <w:tblStyleColBandSize w:val="1"/>
       <w:tblBorders>
-        <w:top w:val="single" w:color="000000" w:themeColor="text1" w:sz="4" w:space="0"/>
-        <w:left w:val="single" w:color="000000" w:themeColor="text1" w:sz="4" w:space="0"/>
-        <w:bottom w:val="single" w:color="000000" w:themeColor="text1" w:sz="4" w:space="0"/>
-        <w:right w:val="single" w:color="000000" w:themeColor="text1" w:sz="4" w:space="0"/>
+        <w:top w:val="single" w:sz="4" w:space="0" w:color="000000" w:themeColor="text1"/>
+        <w:left w:val="single" w:sz="4" w:space="0" w:color="000000" w:themeColor="text1"/>
+        <w:bottom w:val="single" w:sz="4" w:space="0" w:color="000000" w:themeColor="text1"/>
+        <w:right w:val="single" w:sz="4" w:space="0" w:color="000000" w:themeColor="text1"/>
       </w:tblBorders>
     </w:tblPr>
     <w:tblStylePr w:type="firstRow">
@@ -3214,7 +3013,7 @@
       <w:tblPr/>
       <w:tcPr>
         <w:tcBorders>
-          <w:top w:val="double" w:color="000000" w:themeColor="text1" w:sz="4" w:space="0"/>
+          <w:top w:val="double" w:sz="4" w:space="0" w:color="000000" w:themeColor="text1"/>
         </w:tcBorders>
         <w:shd w:val="clear" w:color="auto" w:fill="FFFFFF" w:themeFill="background1"/>
       </w:tcPr>
@@ -3249,8 +3048,8 @@
       <w:tblPr/>
       <w:tcPr>
         <w:tcBorders>
-          <w:left w:val="single" w:color="000000" w:themeColor="text1" w:sz="4" w:space="0"/>
-          <w:right w:val="single" w:color="000000" w:themeColor="text1" w:sz="4" w:space="0"/>
+          <w:left w:val="single" w:sz="4" w:space="0" w:color="000000" w:themeColor="text1"/>
+          <w:right w:val="single" w:sz="4" w:space="0" w:color="000000" w:themeColor="text1"/>
         </w:tcBorders>
       </w:tcPr>
     </w:tblStylePr>
@@ -3258,8 +3057,8 @@
       <w:tblPr/>
       <w:tcPr>
         <w:tcBorders>
-          <w:top w:val="single" w:color="000000" w:themeColor="text1" w:sz="4" w:space="0"/>
-          <w:bottom w:val="single" w:color="000000" w:themeColor="text1" w:sz="4" w:space="0"/>
+          <w:top w:val="single" w:sz="4" w:space="0" w:color="000000" w:themeColor="text1"/>
+          <w:bottom w:val="single" w:sz="4" w:space="0" w:color="000000" w:themeColor="text1"/>
           <w:insideH w:val="nil"/>
         </w:tcBorders>
       </w:tcPr>
@@ -3286,7 +3085,7 @@
       <w:tblPr/>
       <w:tcPr>
         <w:tcBorders>
-          <w:top w:val="double" w:color="000000" w:themeColor="text1" w:sz="4" w:space="0"/>
+          <w:top w:val="double" w:sz="4" w:space="0" w:color="000000" w:themeColor="text1"/>
           <w:left w:val="nil"/>
         </w:tcBorders>
       </w:tcPr>
@@ -3295,7 +3094,7 @@
       <w:tblPr/>
       <w:tcPr>
         <w:tcBorders>
-          <w:top w:val="double" w:color="000000" w:themeColor="text1" w:sz="4" w:space="0"/>
+          <w:top w:val="double" w:sz="4" w:space="0" w:color="000000" w:themeColor="text1"/>
           <w:right w:val="nil"/>
         </w:tcBorders>
       </w:tcPr>
@@ -3325,55 +3124,55 @@
       <w:u w:val="single"/>
     </w:rPr>
   </w:style>
-  <w:style w:type="character" w:styleId="vanity-namedomain" w:customStyle="1">
+  <w:style w:type="character" w:customStyle="1" w:styleId="vanity-namedomain">
     <w:name w:val="vanity-name__domain"/>
     <w:basedOn w:val="DefaultParagraphFont"/>
     <w:rsid w:val="007B155C"/>
   </w:style>
-  <w:style w:type="character" w:styleId="break-words" w:customStyle="1">
+  <w:style w:type="character" w:customStyle="1" w:styleId="break-words">
     <w:name w:val="break-words"/>
     <w:basedOn w:val="DefaultParagraphFont"/>
     <w:rsid w:val="007B155C"/>
   </w:style>
-  <w:style w:type="character" w:styleId="normaltextrun" w:customStyle="1">
+  <w:style w:type="character" w:customStyle="1" w:styleId="normaltextrun">
     <w:name w:val="normaltextrun"/>
     <w:basedOn w:val="DefaultParagraphFont"/>
     <w:rsid w:val="004C1724"/>
   </w:style>
-  <w:style w:type="character" w:styleId="eop" w:customStyle="1">
+  <w:style w:type="character" w:customStyle="1" w:styleId="eop">
     <w:name w:val="eop"/>
     <w:basedOn w:val="DefaultParagraphFont"/>
     <w:rsid w:val="004C1724"/>
   </w:style>
-  <w:style w:type="character" w:styleId="Heading2Char" w:customStyle="1">
+  <w:style w:type="character" w:customStyle="1" w:styleId="Heading2Char">
     <w:name w:val="Heading 2 Char"/>
     <w:basedOn w:val="DefaultParagraphFont"/>
     <w:link w:val="Heading2"/>
     <w:uiPriority w:val="9"/>
     <w:rsid w:val="004C1724"/>
     <w:rPr>
-      <w:rFonts w:asciiTheme="majorHAnsi" w:hAnsiTheme="majorHAnsi" w:eastAsiaTheme="majorEastAsia" w:cstheme="majorBidi"/>
+      <w:rFonts w:asciiTheme="majorHAnsi" w:eastAsiaTheme="majorEastAsia" w:hAnsiTheme="majorHAnsi" w:cstheme="majorBidi"/>
       <w:color w:val="2E74B5" w:themeColor="accent1" w:themeShade="BF"/>
       <w:sz w:val="26"/>
       <w:szCs w:val="26"/>
       <w:lang w:eastAsia="en-GB"/>
     </w:rPr>
   </w:style>
-  <w:style w:type="character" w:styleId="Heading3Char" w:customStyle="1">
+  <w:style w:type="character" w:customStyle="1" w:styleId="Heading3Char">
     <w:name w:val="Heading 3 Char"/>
     <w:basedOn w:val="DefaultParagraphFont"/>
     <w:link w:val="Heading3"/>
     <w:uiPriority w:val="9"/>
     <w:rsid w:val="004C1724"/>
     <w:rPr>
-      <w:rFonts w:asciiTheme="majorHAnsi" w:hAnsiTheme="majorHAnsi" w:eastAsiaTheme="majorEastAsia" w:cstheme="majorBidi"/>
+      <w:rFonts w:asciiTheme="majorHAnsi" w:eastAsiaTheme="majorEastAsia" w:hAnsiTheme="majorHAnsi" w:cstheme="majorBidi"/>
       <w:color w:val="1F4D78" w:themeColor="accent1" w:themeShade="7F"/>
       <w:sz w:val="24"/>
       <w:szCs w:val="24"/>
       <w:lang w:eastAsia="en-GB"/>
     </w:rPr>
   </w:style>
-  <w:style w:type="paragraph" w:styleId="paragraph" w:customStyle="1">
+  <w:style w:type="paragraph" w:customStyle="1" w:styleId="paragraph">
     <w:name w:val="paragraph"/>
     <w:basedOn w:val="Normal"/>
     <w:rsid w:val="00B15BE2"/>
@@ -3381,7 +3180,7 @@
       <w:spacing w:before="100" w:beforeAutospacing="1" w:after="100" w:afterAutospacing="1" w:line="240" w:lineRule="auto"/>
     </w:pPr>
     <w:rPr>
-      <w:rFonts w:ascii="Times New Roman" w:hAnsi="Times New Roman" w:eastAsia="Times New Roman" w:cs="Times New Roman"/>
+      <w:rFonts w:ascii="Times New Roman" w:eastAsia="Times New Roman" w:hAnsi="Times New Roman" w:cs="Times New Roman"/>
       <w:color w:val="auto"/>
       <w:sz w:val="24"/>
       <w:szCs w:val="24"/>
@@ -3652,23 +3451,6 @@
 </file>
 
 <file path=customXml/item1.xml><?xml version="1.0" encoding="utf-8"?>
-<?mso-contentType ?>
-<FormTemplates xmlns="http://schemas.microsoft.com/sharepoint/v3/contenttype/forms">
-  <Display>DocumentLibraryForm</Display>
-  <Edit>DocumentLibraryForm</Edit>
-  <New>DocumentLibraryForm</New>
-</FormTemplates>
-</file>
-
-<file path=customXml/item2.xml><?xml version="1.0" encoding="utf-8"?>
-<p:properties xmlns:p="http://schemas.microsoft.com/office/2006/metadata/properties" xmlns:xsi="http://www.w3.org/2001/XMLSchema-instance" xmlns:pc="http://schemas.microsoft.com/office/infopath/2007/PartnerControls">
-  <documentManagement>
-    <_activity xmlns="4a0e69af-c4ba-4627-b3b2-5031d8125758" xsi:nil="true"/>
-  </documentManagement>
-</p:properties>
-</file>
-
-<file path=customXml/item3.xml><?xml version="1.0" encoding="utf-8"?>
 <ct:contentTypeSchema xmlns:ct="http://schemas.microsoft.com/office/2006/metadata/contentType" xmlns:ma="http://schemas.microsoft.com/office/2006/metadata/properties/metaAttributes" ct:_="" ma:_="" ma:contentTypeName="Document" ma:contentTypeID="0x010100AD52C703AA90124081F173B49F6D19D6" ma:contentTypeVersion="16" ma:contentTypeDescription="Create a new document." ma:contentTypeScope="" ma:versionID="1d51bc36f016ffb3631d1b05741af3dc">
   <xsd:schema xmlns:xsd="http://www.w3.org/2001/XMLSchema" xmlns:xs="http://www.w3.org/2001/XMLSchema" xmlns:p="http://schemas.microsoft.com/office/2006/metadata/properties" xmlns:ns3="4a0e69af-c4ba-4627-b3b2-5031d8125758" xmlns:ns4="41a4884a-fb10-4717-a5cf-18c63c32b8c3" targetNamespace="http://schemas.microsoft.com/office/2006/metadata/properties" ma:root="true" ma:fieldsID="1731f4ef2a8d41e1974a2b82bfd9b36e" ns3:_="" ns4:_="">
     <xsd:import namespace="4a0e69af-c4ba-4627-b3b2-5031d8125758"/>
@@ -3909,32 +3691,24 @@
 </ct:contentTypeSchema>
 </file>
 
-<file path=customXml/itemProps1.xml><?xml version="1.0" encoding="utf-8"?>
-<ds:datastoreItem xmlns:ds="http://schemas.openxmlformats.org/officeDocument/2006/customXml" ds:itemID="{F0757CF8-CD8D-4522-B7FB-8D8B0B260B52}">
-  <ds:schemaRefs>
-    <ds:schemaRef ds:uri="http://schemas.microsoft.com/sharepoint/v3/contenttype/forms"/>
-  </ds:schemaRefs>
-</ds:datastoreItem>
+<file path=customXml/item2.xml><?xml version="1.0" encoding="utf-8"?>
+<p:properties xmlns:p="http://schemas.microsoft.com/office/2006/metadata/properties" xmlns:xsi="http://www.w3.org/2001/XMLSchema-instance" xmlns:pc="http://schemas.microsoft.com/office/infopath/2007/PartnerControls">
+  <documentManagement>
+    <_activity xmlns="4a0e69af-c4ba-4627-b3b2-5031d8125758" xsi:nil="true"/>
+  </documentManagement>
+</p:properties>
 </file>
 
-<file path=customXml/itemProps2.xml><?xml version="1.0" encoding="utf-8"?>
-<ds:datastoreItem xmlns:ds="http://schemas.openxmlformats.org/officeDocument/2006/customXml" ds:itemID="{8EF57305-4813-43B8-A6FC-E4701CD986A9}">
-  <ds:schemaRefs>
-    <ds:schemaRef ds:uri="http://www.w3.org/XML/1998/namespace"/>
-    <ds:schemaRef ds:uri="http://schemas.microsoft.com/office/2006/documentManagement/types"/>
-    <ds:schemaRef ds:uri="4a0e69af-c4ba-4627-b3b2-5031d8125758"/>
-    <ds:schemaRef ds:uri="http://schemas.microsoft.com/office/2006/metadata/properties"/>
-    <ds:schemaRef ds:uri="http://purl.org/dc/dcmitype/"/>
-    <ds:schemaRef ds:uri="http://purl.org/dc/terms/"/>
-    <ds:schemaRef ds:uri="http://schemas.microsoft.com/office/infopath/2007/PartnerControls"/>
-    <ds:schemaRef ds:uri="http://schemas.openxmlformats.org/package/2006/metadata/core-properties"/>
-    <ds:schemaRef ds:uri="41a4884a-fb10-4717-a5cf-18c63c32b8c3"/>
-    <ds:schemaRef ds:uri="http://purl.org/dc/elements/1.1/"/>
-  </ds:schemaRefs>
-</ds:datastoreItem>
+<file path=customXml/item3.xml><?xml version="1.0" encoding="utf-8"?>
+<?mso-contentType ?>
+<FormTemplates xmlns="http://schemas.microsoft.com/sharepoint/v3/contenttype/forms">
+  <Display>DocumentLibraryForm</Display>
+  <Edit>DocumentLibraryForm</Edit>
+  <New>DocumentLibraryForm</New>
+</FormTemplates>
 </file>
 
-<file path=customXml/itemProps3.xml><?xml version="1.0" encoding="utf-8"?>
+<file path=customXml/itemProps1.xml><?xml version="1.0" encoding="utf-8"?>
 <ds:datastoreItem xmlns:ds="http://schemas.openxmlformats.org/officeDocument/2006/customXml" ds:itemID="{178E4A87-0B41-4DF2-ACD1-D191753588BB}">
   <ds:schemaRefs>
     <ds:schemaRef ds:uri="http://schemas.microsoft.com/office/2006/metadata/contentType"/>
@@ -3951,4 +3725,22 @@
     <ds:schemaRef ds:uri="http://schemas.microsoft.com/internal/obd"/>
   </ds:schemaRefs>
 </ds:datastoreItem>
+</file>
+
+<file path=customXml/itemProps2.xml><?xml version="1.0" encoding="utf-8"?>
+<ds:datastoreItem xmlns:ds="http://schemas.openxmlformats.org/officeDocument/2006/customXml" ds:itemID="{8EF57305-4813-43B8-A6FC-E4701CD986A9}">
+  <ds:schemaRefs>
+    <ds:schemaRef ds:uri="http://schemas.microsoft.com/office/2006/metadata/properties"/>
+    <ds:schemaRef ds:uri="http://schemas.microsoft.com/office/infopath/2007/PartnerControls"/>
+    <ds:schemaRef ds:uri="4a0e69af-c4ba-4627-b3b2-5031d8125758"/>
+  </ds:schemaRefs>
+</ds:datastoreItem>
+</file>
+
+<file path=customXml/itemProps3.xml><?xml version="1.0" encoding="utf-8"?>
+<ds:datastoreItem xmlns:ds="http://schemas.openxmlformats.org/officeDocument/2006/customXml" ds:itemID="{F0757CF8-CD8D-4522-B7FB-8D8B0B260B52}">
+  <ds:schemaRefs>
+    <ds:schemaRef ds:uri="http://schemas.microsoft.com/sharepoint/v3/contenttype/forms"/>
+  </ds:schemaRefs>
+</ds:datastoreItem>
 </file>
</xml_diff>